<commit_message>
BV_VIP-90: Updated SPI VVC QR
</commit_message>
<xml_diff>
--- a/bitvis_vip_spi/doc/spi_vvc_QuickRef.docx
+++ b/bitvis_vip_spi/doc/spi_vvc_QuickRef.docx
@@ -13631,8 +13631,6 @@
       <w:r>
         <w:t>uvvm_vvc_framework.</w:t>
       </w:r>
-      <w:bookmarkStart w:id="1" w:name="_GoBack"/>
-      <w:bookmarkEnd w:id="1"/>
       <w:r>
         <w:t>td_vvc_framework_common_methods_pkg</w:t>
       </w:r>
@@ -14460,7 +14458,23 @@
                 <w:sz w:val="15"/>
                 <w:szCs w:val="15"/>
               </w:rPr>
-              <w:t xml:space="preserve"> (SPI_VVCT, 1, x”0D”, “Transmitting carriage return to Peripheral 1 and receiving data from </w:t>
+              <w:t xml:space="preserve"> </w:t>
+            </w:r>
+            <w:r>
+              <w:rPr>
+                <w:rFonts w:ascii="Courier New" w:hAnsi="Courier New" w:cs="Courier New"/>
+                <w:sz w:val="15"/>
+                <w:szCs w:val="15"/>
+              </w:rPr>
+              <w:t>(</w:t>
+            </w:r>
+            <w:r>
+              <w:rPr>
+                <w:rFonts w:ascii="Courier New" w:hAnsi="Courier New" w:cs="Courier New"/>
+                <w:sz w:val="15"/>
+                <w:szCs w:val="15"/>
+              </w:rPr>
+              <w:t xml:space="preserve">SPI_VVCT, 1, x”0D”, “Transmitting carriage return to Peripheral 1 and receiving data from </w:t>
             </w:r>
             <w:r>
               <w:rPr>
@@ -14469,7 +14483,15 @@
                 <w:szCs w:val="15"/>
               </w:rPr>
               <w:br/>
-              <w:t xml:space="preserve">                                     </w:t>
+              <w:t xml:space="preserve">                                    </w:t>
+            </w:r>
+            <w:r>
+              <w:rPr>
+                <w:rFonts w:ascii="Courier New" w:hAnsi="Courier New" w:cs="Courier New"/>
+                <w:sz w:val="15"/>
+                <w:szCs w:val="15"/>
+              </w:rPr>
+              <w:t xml:space="preserve"> </w:t>
             </w:r>
             <w:r>
               <w:rPr>
@@ -14516,7 +14538,15 @@
                 <w:sz w:val="15"/>
                 <w:szCs w:val="15"/>
               </w:rPr>
-              <w:t xml:space="preserve"> (SPI_VVCT, 1, x”0D”, “Transmitting carriage return to Peripheral 1 and receiving data from </w:t>
+              <w:t xml:space="preserve"> </w:t>
+            </w:r>
+            <w:r>
+              <w:rPr>
+                <w:rFonts w:ascii="Courier New" w:hAnsi="Courier New" w:cs="Courier New"/>
+                <w:sz w:val="15"/>
+                <w:szCs w:val="15"/>
+              </w:rPr>
+              <w:t xml:space="preserve">(SPI_VVCT, 1, x”0D”, “Transmitting carriage return to Peripheral 1 and receiving data from </w:t>
             </w:r>
             <w:r>
               <w:rPr>
@@ -14533,7 +14563,15 @@
                 <w:szCs w:val="15"/>
               </w:rPr>
               <w:br/>
-              <w:t xml:space="preserve">                                     </w:t>
+              <w:t xml:space="preserve">                                    </w:t>
+            </w:r>
+            <w:r>
+              <w:rPr>
+                <w:rFonts w:ascii="Courier New" w:hAnsi="Courier New" w:cs="Courier New"/>
+                <w:sz w:val="15"/>
+                <w:szCs w:val="15"/>
+              </w:rPr>
+              <w:t xml:space="preserve"> </w:t>
             </w:r>
             <w:r>
               <w:rPr>
@@ -14542,6 +14580,1027 @@
                 <w:szCs w:val="15"/>
               </w:rPr>
               <w:t>Peripheral 1”, RELEASE_LINE_AFTER_TRANSFER, HOLD_LINE_BETWEEN_WORDS)</w:t>
+            </w:r>
+          </w:p>
+          <w:p>
+            <w:pPr>
+              <w:tabs>
+                <w:tab w:val="left" w:pos="4820"/>
+              </w:tabs>
+              <w:spacing w:line="276" w:lineRule="auto"/>
+              <w:rPr>
+                <w:rFonts w:ascii="Courier New" w:hAnsi="Courier New" w:cs="Courier New"/>
+                <w:sz w:val="15"/>
+                <w:szCs w:val="15"/>
+              </w:rPr>
+            </w:pPr>
+            <w:r>
+              <w:rPr>
+                <w:rFonts w:cs="Helvetica"/>
+                <w:sz w:val="15"/>
+                <w:szCs w:val="15"/>
+              </w:rPr>
+              <w:t xml:space="preserve">Example with </w:t>
+            </w:r>
+            <w:proofErr w:type="spellStart"/>
+            <w:r>
+              <w:rPr>
+                <w:rFonts w:cs="Helvetica"/>
+                <w:sz w:val="15"/>
+                <w:szCs w:val="15"/>
+              </w:rPr>
+              <w:t>fetch_</w:t>
+            </w:r>
+            <w:proofErr w:type="gramStart"/>
+            <w:r>
+              <w:rPr>
+                <w:rFonts w:cs="Helvetica"/>
+                <w:sz w:val="15"/>
+                <w:szCs w:val="15"/>
+              </w:rPr>
+              <w:t>result</w:t>
+            </w:r>
+            <w:proofErr w:type="spellEnd"/>
+            <w:r>
+              <w:rPr>
+                <w:rFonts w:cs="Helvetica"/>
+                <w:sz w:val="15"/>
+                <w:szCs w:val="15"/>
+              </w:rPr>
+              <w:t>(</w:t>
+            </w:r>
+            <w:proofErr w:type="gramEnd"/>
+            <w:r>
+              <w:rPr>
+                <w:rFonts w:cs="Helvetica"/>
+                <w:sz w:val="15"/>
+                <w:szCs w:val="15"/>
+              </w:rPr>
+              <w:t>) call</w:t>
+            </w:r>
+            <w:r>
+              <w:rPr>
+                <w:rFonts w:cs="Helvetica"/>
+                <w:sz w:val="15"/>
+                <w:szCs w:val="15"/>
+              </w:rPr>
+              <w:t xml:space="preserve">: </w:t>
+            </w:r>
+            <w:r>
+              <w:rPr>
+                <w:rFonts w:cs="Helvetica"/>
+                <w:sz w:val="15"/>
+                <w:szCs w:val="15"/>
+              </w:rPr>
+              <w:t>- r</w:t>
+            </w:r>
+            <w:r>
+              <w:rPr>
+                <w:rFonts w:cs="Helvetica"/>
+                <w:sz w:val="15"/>
+                <w:szCs w:val="15"/>
+              </w:rPr>
+              <w:t xml:space="preserve">esult is placed in </w:t>
+            </w:r>
+            <w:proofErr w:type="spellStart"/>
+            <w:r>
+              <w:rPr>
+                <w:rFonts w:ascii="Courier New" w:hAnsi="Courier New" w:cs="Courier New"/>
+                <w:b/>
+                <w:sz w:val="15"/>
+                <w:szCs w:val="15"/>
+              </w:rPr>
+              <w:t>v_data</w:t>
+            </w:r>
+            <w:proofErr w:type="spellEnd"/>
+          </w:p>
+          <w:p>
+            <w:pPr>
+              <w:tabs>
+                <w:tab w:val="left" w:pos="4820"/>
+              </w:tabs>
+              <w:spacing w:line="276" w:lineRule="auto"/>
+              <w:rPr>
+                <w:rFonts w:ascii="Courier New" w:hAnsi="Courier New" w:cs="Courier New"/>
+                <w:sz w:val="15"/>
+                <w:szCs w:val="15"/>
+              </w:rPr>
+            </w:pPr>
+            <w:r>
+              <w:rPr>
+                <w:rFonts w:ascii="Courier New" w:hAnsi="Courier New" w:cs="Courier New"/>
+                <w:sz w:val="15"/>
+                <w:szCs w:val="15"/>
+              </w:rPr>
+              <w:t xml:space="preserve">    </w:t>
+            </w:r>
+            <w:r>
+              <w:rPr>
+                <w:rFonts w:ascii="Courier New" w:hAnsi="Courier New" w:cs="Courier New"/>
+                <w:sz w:val="15"/>
+                <w:szCs w:val="15"/>
+              </w:rPr>
+              <w:t xml:space="preserve">variable </w:t>
+            </w:r>
+            <w:proofErr w:type="spellStart"/>
+            <w:r>
+              <w:rPr>
+                <w:rFonts w:ascii="Courier New" w:hAnsi="Courier New" w:cs="Courier New"/>
+                <w:sz w:val="15"/>
+                <w:szCs w:val="15"/>
+              </w:rPr>
+              <w:t>v_cmd_idx</w:t>
+            </w:r>
+            <w:proofErr w:type="spellEnd"/>
+            <w:r>
+              <w:rPr>
+                <w:rFonts w:ascii="Courier New" w:hAnsi="Courier New" w:cs="Courier New"/>
+                <w:sz w:val="15"/>
+                <w:szCs w:val="15"/>
+              </w:rPr>
+              <w:t xml:space="preserve"> </w:t>
+            </w:r>
+            <w:r>
+              <w:rPr>
+                <w:rFonts w:ascii="Courier New" w:hAnsi="Courier New" w:cs="Courier New"/>
+                <w:sz w:val="15"/>
+                <w:szCs w:val="15"/>
+              </w:rPr>
+              <w:t xml:space="preserve">      </w:t>
+            </w:r>
+            <w:proofErr w:type="gramStart"/>
+            <w:r>
+              <w:rPr>
+                <w:rFonts w:ascii="Courier New" w:hAnsi="Courier New" w:cs="Courier New"/>
+                <w:sz w:val="15"/>
+                <w:szCs w:val="15"/>
+              </w:rPr>
+              <w:t xml:space="preserve">  </w:t>
+            </w:r>
+            <w:r>
+              <w:rPr>
+                <w:rFonts w:ascii="Courier New" w:hAnsi="Courier New" w:cs="Courier New"/>
+                <w:sz w:val="15"/>
+                <w:szCs w:val="15"/>
+              </w:rPr>
+              <w:t>:</w:t>
+            </w:r>
+            <w:proofErr w:type="gramEnd"/>
+            <w:r>
+              <w:rPr>
+                <w:rFonts w:ascii="Courier New" w:hAnsi="Courier New" w:cs="Courier New"/>
+                <w:sz w:val="15"/>
+                <w:szCs w:val="15"/>
+              </w:rPr>
+              <w:t xml:space="preserve"> natural; </w:t>
+            </w:r>
+            <w:r>
+              <w:rPr>
+                <w:rFonts w:ascii="Courier New" w:hAnsi="Courier New" w:cs="Courier New"/>
+                <w:sz w:val="15"/>
+                <w:szCs w:val="15"/>
+              </w:rPr>
+              <w:t xml:space="preserve">     </w:t>
+            </w:r>
+            <w:r>
+              <w:rPr>
+                <w:rFonts w:ascii="Courier New" w:hAnsi="Courier New" w:cs="Courier New"/>
+                <w:color w:val="385623" w:themeColor="accent6" w:themeShade="80"/>
+                <w:sz w:val="15"/>
+                <w:szCs w:val="15"/>
+              </w:rPr>
+              <w:t xml:space="preserve">-- </w:t>
+            </w:r>
+            <w:r>
+              <w:rPr>
+                <w:rFonts w:ascii="Courier New" w:hAnsi="Courier New" w:cs="Courier New"/>
+                <w:color w:val="385623" w:themeColor="accent6" w:themeShade="80"/>
+                <w:sz w:val="15"/>
+                <w:szCs w:val="15"/>
+              </w:rPr>
+              <w:t>C</w:t>
+            </w:r>
+            <w:r>
+              <w:rPr>
+                <w:rFonts w:ascii="Courier New" w:hAnsi="Courier New" w:cs="Courier New"/>
+                <w:color w:val="385623" w:themeColor="accent6" w:themeShade="80"/>
+                <w:sz w:val="15"/>
+                <w:szCs w:val="15"/>
+              </w:rPr>
+              <w:t>ommand index for the last read</w:t>
+            </w:r>
+          </w:p>
+          <w:p>
+            <w:pPr>
+              <w:tabs>
+                <w:tab w:val="left" w:pos="4820"/>
+              </w:tabs>
+              <w:spacing w:line="276" w:lineRule="auto"/>
+              <w:rPr>
+                <w:rFonts w:ascii="Courier New" w:hAnsi="Courier New" w:cs="Courier New"/>
+                <w:sz w:val="15"/>
+                <w:szCs w:val="15"/>
+              </w:rPr>
+            </w:pPr>
+            <w:r>
+              <w:rPr>
+                <w:rFonts w:ascii="Courier New" w:hAnsi="Courier New" w:cs="Courier New"/>
+                <w:sz w:val="15"/>
+                <w:szCs w:val="15"/>
+              </w:rPr>
+              <w:t xml:space="preserve">    </w:t>
+            </w:r>
+            <w:r>
+              <w:rPr>
+                <w:rFonts w:ascii="Courier New" w:hAnsi="Courier New" w:cs="Courier New"/>
+                <w:sz w:val="15"/>
+                <w:szCs w:val="15"/>
+              </w:rPr>
+              <w:t xml:space="preserve">variable </w:t>
+            </w:r>
+            <w:proofErr w:type="spellStart"/>
+            <w:r>
+              <w:rPr>
+                <w:rFonts w:ascii="Courier New" w:hAnsi="Courier New" w:cs="Courier New"/>
+                <w:sz w:val="15"/>
+                <w:szCs w:val="15"/>
+              </w:rPr>
+              <w:t>v_data</w:t>
+            </w:r>
+            <w:proofErr w:type="spellEnd"/>
+            <w:r>
+              <w:rPr>
+                <w:rFonts w:ascii="Courier New" w:hAnsi="Courier New" w:cs="Courier New"/>
+                <w:sz w:val="15"/>
+                <w:szCs w:val="15"/>
+              </w:rPr>
+              <w:t xml:space="preserve">    </w:t>
+            </w:r>
+            <w:r>
+              <w:rPr>
+                <w:rFonts w:ascii="Courier New" w:hAnsi="Courier New" w:cs="Courier New"/>
+                <w:sz w:val="15"/>
+                <w:szCs w:val="15"/>
+              </w:rPr>
+              <w:t xml:space="preserve">      </w:t>
+            </w:r>
+            <w:proofErr w:type="gramStart"/>
+            <w:r>
+              <w:rPr>
+                <w:rFonts w:ascii="Courier New" w:hAnsi="Courier New" w:cs="Courier New"/>
+                <w:sz w:val="15"/>
+                <w:szCs w:val="15"/>
+              </w:rPr>
+              <w:t xml:space="preserve">  </w:t>
+            </w:r>
+            <w:r>
+              <w:rPr>
+                <w:rFonts w:ascii="Courier New" w:hAnsi="Courier New" w:cs="Courier New"/>
+                <w:sz w:val="15"/>
+                <w:szCs w:val="15"/>
+              </w:rPr>
+              <w:t>:</w:t>
+            </w:r>
+            <w:proofErr w:type="gramEnd"/>
+            <w:r>
+              <w:rPr>
+                <w:rFonts w:ascii="Courier New" w:hAnsi="Courier New" w:cs="Courier New"/>
+                <w:sz w:val="15"/>
+                <w:szCs w:val="15"/>
+              </w:rPr>
+              <w:t xml:space="preserve"> </w:t>
+            </w:r>
+            <w:proofErr w:type="spellStart"/>
+            <w:r>
+              <w:rPr>
+                <w:rFonts w:ascii="Courier New" w:hAnsi="Courier New" w:cs="Courier New"/>
+                <w:sz w:val="15"/>
+                <w:szCs w:val="15"/>
+              </w:rPr>
+              <w:t>t_vvc_result</w:t>
+            </w:r>
+            <w:proofErr w:type="spellEnd"/>
+            <w:r>
+              <w:rPr>
+                <w:rFonts w:ascii="Courier New" w:hAnsi="Courier New" w:cs="Courier New"/>
+                <w:sz w:val="15"/>
+                <w:szCs w:val="15"/>
+              </w:rPr>
+              <w:t>;</w:t>
+            </w:r>
+            <w:r>
+              <w:rPr>
+                <w:rFonts w:ascii="Courier New" w:hAnsi="Courier New" w:cs="Courier New"/>
+                <w:sz w:val="15"/>
+                <w:szCs w:val="15"/>
+              </w:rPr>
+              <w:t xml:space="preserve"> </w:t>
+            </w:r>
+            <w:r>
+              <w:rPr>
+                <w:rFonts w:ascii="Courier New" w:hAnsi="Courier New" w:cs="Courier New"/>
+                <w:color w:val="385623" w:themeColor="accent6" w:themeShade="80"/>
+                <w:sz w:val="15"/>
+                <w:szCs w:val="15"/>
+              </w:rPr>
+              <w:t>-- Result from read</w:t>
+            </w:r>
+          </w:p>
+          <w:p>
+            <w:pPr>
+              <w:tabs>
+                <w:tab w:val="left" w:pos="4820"/>
+              </w:tabs>
+              <w:spacing w:line="276" w:lineRule="auto"/>
+              <w:rPr>
+                <w:rFonts w:ascii="Courier New" w:hAnsi="Courier New" w:cs="Courier New"/>
+                <w:sz w:val="15"/>
+                <w:szCs w:val="15"/>
+              </w:rPr>
+            </w:pPr>
+            <w:r>
+              <w:rPr>
+                <w:rFonts w:ascii="Courier New" w:hAnsi="Courier New" w:cs="Courier New"/>
+                <w:sz w:val="15"/>
+                <w:szCs w:val="15"/>
+              </w:rPr>
+              <w:t>(…)</w:t>
+            </w:r>
+          </w:p>
+          <w:p>
+            <w:pPr>
+              <w:tabs>
+                <w:tab w:val="left" w:pos="4820"/>
+              </w:tabs>
+              <w:spacing w:line="276" w:lineRule="auto"/>
+              <w:rPr>
+                <w:rFonts w:ascii="Courier New" w:hAnsi="Courier New" w:cs="Courier New"/>
+                <w:sz w:val="15"/>
+                <w:szCs w:val="15"/>
+              </w:rPr>
+            </w:pPr>
+            <w:r>
+              <w:rPr>
+                <w:rFonts w:ascii="Courier New" w:hAnsi="Courier New" w:cs="Courier New"/>
+                <w:sz w:val="15"/>
+                <w:szCs w:val="15"/>
+              </w:rPr>
+              <w:t xml:space="preserve">    </w:t>
+            </w:r>
+            <w:proofErr w:type="spellStart"/>
+            <w:r>
+              <w:rPr>
+                <w:rFonts w:ascii="Courier New" w:hAnsi="Courier New" w:cs="Courier New"/>
+                <w:sz w:val="15"/>
+                <w:szCs w:val="15"/>
+              </w:rPr>
+              <w:t>spi_master_transmit_and_</w:t>
+            </w:r>
+            <w:proofErr w:type="gramStart"/>
+            <w:r>
+              <w:rPr>
+                <w:rFonts w:ascii="Courier New" w:hAnsi="Courier New" w:cs="Courier New"/>
+                <w:sz w:val="15"/>
+                <w:szCs w:val="15"/>
+              </w:rPr>
+              <w:t>receive</w:t>
+            </w:r>
+            <w:proofErr w:type="spellEnd"/>
+            <w:r>
+              <w:rPr>
+                <w:rFonts w:ascii="Courier New" w:hAnsi="Courier New" w:cs="Courier New"/>
+                <w:sz w:val="15"/>
+                <w:szCs w:val="15"/>
+              </w:rPr>
+              <w:t>(</w:t>
+            </w:r>
+            <w:proofErr w:type="gramEnd"/>
+            <w:r>
+              <w:rPr>
+                <w:rFonts w:ascii="Courier New" w:hAnsi="Courier New" w:cs="Courier New"/>
+                <w:sz w:val="15"/>
+                <w:szCs w:val="15"/>
+              </w:rPr>
+              <w:t>SPI_</w:t>
+            </w:r>
+            <w:r>
+              <w:rPr>
+                <w:rFonts w:ascii="Courier New" w:hAnsi="Courier New" w:cs="Courier New"/>
+                <w:sz w:val="15"/>
+                <w:szCs w:val="15"/>
+              </w:rPr>
+              <w:t>VVCT, 1,</w:t>
+            </w:r>
+            <w:r>
+              <w:rPr>
+                <w:rFonts w:ascii="Courier New" w:hAnsi="Courier New" w:cs="Courier New"/>
+                <w:sz w:val="15"/>
+                <w:szCs w:val="15"/>
+              </w:rPr>
+              <w:t xml:space="preserve"> (</w:t>
+            </w:r>
+            <w:proofErr w:type="spellStart"/>
+            <w:r>
+              <w:rPr>
+                <w:rFonts w:ascii="Courier New" w:hAnsi="Courier New" w:cs="Courier New"/>
+                <w:sz w:val="15"/>
+                <w:szCs w:val="15"/>
+              </w:rPr>
+              <w:t>x”AB</w:t>
+            </w:r>
+            <w:proofErr w:type="spellEnd"/>
+            <w:r>
+              <w:rPr>
+                <w:rFonts w:ascii="Courier New" w:hAnsi="Courier New" w:cs="Courier New"/>
+                <w:sz w:val="15"/>
+                <w:szCs w:val="15"/>
+              </w:rPr>
+              <w:t xml:space="preserve">”, </w:t>
+            </w:r>
+            <w:proofErr w:type="spellStart"/>
+            <w:r>
+              <w:rPr>
+                <w:rFonts w:ascii="Courier New" w:hAnsi="Courier New" w:cs="Courier New"/>
+                <w:sz w:val="15"/>
+                <w:szCs w:val="15"/>
+              </w:rPr>
+              <w:t>x”CD</w:t>
+            </w:r>
+            <w:proofErr w:type="spellEnd"/>
+            <w:r>
+              <w:rPr>
+                <w:rFonts w:ascii="Courier New" w:hAnsi="Courier New" w:cs="Courier New"/>
+                <w:sz w:val="15"/>
+                <w:szCs w:val="15"/>
+              </w:rPr>
+              <w:t>”),</w:t>
+            </w:r>
+            <w:r>
+              <w:rPr>
+                <w:rFonts w:ascii="Courier New" w:hAnsi="Courier New" w:cs="Courier New"/>
+                <w:sz w:val="15"/>
+                <w:szCs w:val="15"/>
+              </w:rPr>
+              <w:t xml:space="preserve"> “</w:t>
+            </w:r>
+            <w:r>
+              <w:rPr>
+                <w:rFonts w:ascii="Courier New" w:hAnsi="Courier New" w:cs="Courier New"/>
+                <w:sz w:val="15"/>
+                <w:szCs w:val="15"/>
+              </w:rPr>
+              <w:t xml:space="preserve">Transmitting </w:t>
+            </w:r>
+            <w:r>
+              <w:rPr>
+                <w:rFonts w:ascii="Courier New" w:hAnsi="Courier New" w:cs="Courier New"/>
+                <w:sz w:val="15"/>
+                <w:szCs w:val="15"/>
+              </w:rPr>
+              <w:t>two bytes</w:t>
+            </w:r>
+            <w:r>
+              <w:rPr>
+                <w:rFonts w:ascii="Courier New" w:hAnsi="Courier New" w:cs="Courier New"/>
+                <w:sz w:val="15"/>
+                <w:szCs w:val="15"/>
+              </w:rPr>
+              <w:t xml:space="preserve"> to Peripheral 1 and receiving</w:t>
+            </w:r>
+            <w:r>
+              <w:rPr>
+                <w:rFonts w:ascii="Courier New" w:hAnsi="Courier New" w:cs="Courier New"/>
+                <w:sz w:val="15"/>
+                <w:szCs w:val="15"/>
+              </w:rPr>
+              <w:t xml:space="preserve"> </w:t>
+            </w:r>
+            <w:r>
+              <w:rPr>
+                <w:rFonts w:ascii="Courier New" w:hAnsi="Courier New" w:cs="Courier New"/>
+                <w:sz w:val="15"/>
+                <w:szCs w:val="15"/>
+              </w:rPr>
+              <w:t>from</w:t>
+            </w:r>
+          </w:p>
+          <w:p>
+            <w:pPr>
+              <w:tabs>
+                <w:tab w:val="left" w:pos="4820"/>
+              </w:tabs>
+              <w:spacing w:line="276" w:lineRule="auto"/>
+              <w:rPr>
+                <w:rFonts w:ascii="Courier New" w:hAnsi="Courier New" w:cs="Courier New"/>
+                <w:sz w:val="15"/>
+                <w:szCs w:val="15"/>
+              </w:rPr>
+            </w:pPr>
+            <w:r>
+              <w:rPr>
+                <w:rFonts w:ascii="Courier New" w:hAnsi="Courier New" w:cs="Courier New"/>
+                <w:sz w:val="15"/>
+                <w:szCs w:val="15"/>
+              </w:rPr>
+              <w:t xml:space="preserve">                                    </w:t>
+            </w:r>
+            <w:r>
+              <w:rPr>
+                <w:rFonts w:ascii="Courier New" w:hAnsi="Courier New" w:cs="Courier New"/>
+                <w:sz w:val="15"/>
+                <w:szCs w:val="15"/>
+              </w:rPr>
+              <w:t xml:space="preserve">Peripheral 1”); </w:t>
+            </w:r>
+          </w:p>
+          <w:p>
+            <w:pPr>
+              <w:tabs>
+                <w:tab w:val="left" w:pos="4820"/>
+              </w:tabs>
+              <w:spacing w:line="276" w:lineRule="auto"/>
+              <w:rPr>
+                <w:rFonts w:ascii="Courier New" w:hAnsi="Courier New" w:cs="Courier New"/>
+                <w:color w:val="385623" w:themeColor="accent6" w:themeShade="80"/>
+                <w:sz w:val="15"/>
+                <w:szCs w:val="15"/>
+              </w:rPr>
+            </w:pPr>
+            <w:r>
+              <w:rPr>
+                <w:rFonts w:ascii="Courier New" w:hAnsi="Courier New" w:cs="Courier New"/>
+                <w:sz w:val="15"/>
+                <w:szCs w:val="15"/>
+              </w:rPr>
+              <w:t xml:space="preserve">    </w:t>
+            </w:r>
+            <w:proofErr w:type="spellStart"/>
+            <w:r>
+              <w:rPr>
+                <w:rFonts w:ascii="Courier New" w:hAnsi="Courier New" w:cs="Courier New"/>
+                <w:sz w:val="15"/>
+                <w:szCs w:val="15"/>
+              </w:rPr>
+              <w:t>v_cmd_</w:t>
+            </w:r>
+            <w:proofErr w:type="gramStart"/>
+            <w:r>
+              <w:rPr>
+                <w:rFonts w:ascii="Courier New" w:hAnsi="Courier New" w:cs="Courier New"/>
+                <w:sz w:val="15"/>
+                <w:szCs w:val="15"/>
+              </w:rPr>
+              <w:t>idx</w:t>
+            </w:r>
+            <w:proofErr w:type="spellEnd"/>
+            <w:r>
+              <w:rPr>
+                <w:rFonts w:ascii="Courier New" w:hAnsi="Courier New" w:cs="Courier New"/>
+                <w:sz w:val="15"/>
+                <w:szCs w:val="15"/>
+              </w:rPr>
+              <w:t xml:space="preserve"> :</w:t>
+            </w:r>
+            <w:proofErr w:type="gramEnd"/>
+            <w:r>
+              <w:rPr>
+                <w:rFonts w:ascii="Courier New" w:hAnsi="Courier New" w:cs="Courier New"/>
+                <w:sz w:val="15"/>
+                <w:szCs w:val="15"/>
+              </w:rPr>
+              <w:t xml:space="preserve">= </w:t>
+            </w:r>
+            <w:proofErr w:type="spellStart"/>
+            <w:r>
+              <w:rPr>
+                <w:rFonts w:ascii="Courier New" w:hAnsi="Courier New" w:cs="Courier New"/>
+                <w:sz w:val="15"/>
+                <w:szCs w:val="15"/>
+              </w:rPr>
+              <w:t>get_last_received_cmd_idx</w:t>
+            </w:r>
+            <w:proofErr w:type="spellEnd"/>
+            <w:r>
+              <w:rPr>
+                <w:rFonts w:ascii="Courier New" w:hAnsi="Courier New" w:cs="Courier New"/>
+                <w:sz w:val="15"/>
+                <w:szCs w:val="15"/>
+              </w:rPr>
+              <w:t>(SPI_VVCT, 1)</w:t>
+            </w:r>
+            <w:r>
+              <w:rPr>
+                <w:rFonts w:ascii="Courier New" w:hAnsi="Courier New" w:cs="Courier New"/>
+                <w:sz w:val="15"/>
+                <w:szCs w:val="15"/>
+              </w:rPr>
+              <w:t>;</w:t>
+            </w:r>
+            <w:r>
+              <w:rPr>
+                <w:rFonts w:ascii="Courier New" w:hAnsi="Courier New" w:cs="Courier New"/>
+                <w:sz w:val="15"/>
+                <w:szCs w:val="15"/>
+              </w:rPr>
+              <w:t xml:space="preserve">              </w:t>
+            </w:r>
+            <w:r>
+              <w:rPr>
+                <w:rFonts w:ascii="Courier New" w:hAnsi="Courier New" w:cs="Courier New"/>
+                <w:sz w:val="15"/>
+                <w:szCs w:val="15"/>
+              </w:rPr>
+              <w:t xml:space="preserve"> </w:t>
+            </w:r>
+          </w:p>
+          <w:p>
+            <w:pPr>
+              <w:tabs>
+                <w:tab w:val="left" w:pos="4820"/>
+              </w:tabs>
+              <w:spacing w:line="276" w:lineRule="auto"/>
+              <w:rPr>
+                <w:rFonts w:ascii="Courier New" w:hAnsi="Courier New" w:cs="Courier New"/>
+                <w:sz w:val="15"/>
+                <w:szCs w:val="15"/>
+              </w:rPr>
+            </w:pPr>
+            <w:r>
+              <w:rPr>
+                <w:rFonts w:ascii="Courier New" w:hAnsi="Courier New" w:cs="Courier New"/>
+                <w:sz w:val="15"/>
+                <w:szCs w:val="15"/>
+              </w:rPr>
+              <w:t xml:space="preserve">    </w:t>
+            </w:r>
+            <w:proofErr w:type="spellStart"/>
+            <w:r>
+              <w:rPr>
+                <w:rFonts w:ascii="Courier New" w:hAnsi="Courier New" w:cs="Courier New"/>
+                <w:sz w:val="15"/>
+                <w:szCs w:val="15"/>
+              </w:rPr>
+              <w:t>await_</w:t>
+            </w:r>
+            <w:proofErr w:type="gramStart"/>
+            <w:r>
+              <w:rPr>
+                <w:rFonts w:ascii="Courier New" w:hAnsi="Courier New" w:cs="Courier New"/>
+                <w:sz w:val="15"/>
+                <w:szCs w:val="15"/>
+              </w:rPr>
+              <w:t>completion</w:t>
+            </w:r>
+            <w:proofErr w:type="spellEnd"/>
+            <w:r>
+              <w:rPr>
+                <w:rFonts w:ascii="Courier New" w:hAnsi="Courier New" w:cs="Courier New"/>
+                <w:sz w:val="15"/>
+                <w:szCs w:val="15"/>
+              </w:rPr>
+              <w:t>(</w:t>
+            </w:r>
+            <w:proofErr w:type="gramEnd"/>
+            <w:r>
+              <w:rPr>
+                <w:rFonts w:ascii="Courier New" w:hAnsi="Courier New" w:cs="Courier New"/>
+                <w:sz w:val="15"/>
+                <w:szCs w:val="15"/>
+              </w:rPr>
+              <w:t>SPI_</w:t>
+            </w:r>
+            <w:r>
+              <w:rPr>
+                <w:rFonts w:ascii="Courier New" w:hAnsi="Courier New" w:cs="Courier New"/>
+                <w:sz w:val="15"/>
+                <w:szCs w:val="15"/>
+              </w:rPr>
+              <w:t xml:space="preserve">VVCT,1, </w:t>
+            </w:r>
+            <w:proofErr w:type="spellStart"/>
+            <w:r>
+              <w:rPr>
+                <w:rFonts w:ascii="Courier New" w:hAnsi="Courier New" w:cs="Courier New"/>
+                <w:sz w:val="15"/>
+                <w:szCs w:val="15"/>
+              </w:rPr>
+              <w:t>v_cmd_idx</w:t>
+            </w:r>
+            <w:proofErr w:type="spellEnd"/>
+            <w:r>
+              <w:rPr>
+                <w:rFonts w:ascii="Courier New" w:hAnsi="Courier New" w:cs="Courier New"/>
+                <w:sz w:val="15"/>
+                <w:szCs w:val="15"/>
+              </w:rPr>
+              <w:t xml:space="preserve">, </w:t>
+            </w:r>
+            <w:r>
+              <w:rPr>
+                <w:rFonts w:ascii="Courier New" w:hAnsi="Courier New" w:cs="Courier New"/>
+                <w:sz w:val="15"/>
+                <w:szCs w:val="15"/>
+              </w:rPr>
+              <w:t>1 us</w:t>
+            </w:r>
+            <w:r>
+              <w:rPr>
+                <w:rFonts w:ascii="Courier New" w:hAnsi="Courier New" w:cs="Courier New"/>
+                <w:sz w:val="15"/>
+                <w:szCs w:val="15"/>
+              </w:rPr>
+              <w:t>, "Wait for</w:t>
+            </w:r>
+            <w:r>
+              <w:rPr>
+                <w:rFonts w:ascii="Courier New" w:hAnsi="Courier New" w:cs="Courier New"/>
+                <w:sz w:val="15"/>
+                <w:szCs w:val="15"/>
+              </w:rPr>
+              <w:t xml:space="preserve"> transmit and</w:t>
+            </w:r>
+            <w:r>
+              <w:rPr>
+                <w:rFonts w:ascii="Courier New" w:hAnsi="Courier New" w:cs="Courier New"/>
+                <w:sz w:val="15"/>
+                <w:szCs w:val="15"/>
+              </w:rPr>
+              <w:t xml:space="preserve"> </w:t>
+            </w:r>
+            <w:r>
+              <w:rPr>
+                <w:rFonts w:ascii="Courier New" w:hAnsi="Courier New" w:cs="Courier New"/>
+                <w:sz w:val="15"/>
+                <w:szCs w:val="15"/>
+              </w:rPr>
+              <w:t>receive</w:t>
+            </w:r>
+            <w:r>
+              <w:rPr>
+                <w:rFonts w:ascii="Courier New" w:hAnsi="Courier New" w:cs="Courier New"/>
+                <w:sz w:val="15"/>
+                <w:szCs w:val="15"/>
+              </w:rPr>
+              <w:t xml:space="preserve"> to finish");</w:t>
+            </w:r>
+          </w:p>
+          <w:p>
+            <w:pPr>
+              <w:tabs>
+                <w:tab w:val="left" w:pos="4820"/>
+              </w:tabs>
+              <w:spacing w:line="276" w:lineRule="auto"/>
+              <w:rPr>
+                <w:rFonts w:ascii="Courier New" w:hAnsi="Courier New" w:cs="Courier New"/>
+                <w:sz w:val="15"/>
+                <w:szCs w:val="15"/>
+              </w:rPr>
+            </w:pPr>
+            <w:r>
+              <w:rPr>
+                <w:rFonts w:ascii="Courier New" w:hAnsi="Courier New" w:cs="Courier New"/>
+                <w:sz w:val="15"/>
+                <w:szCs w:val="15"/>
+              </w:rPr>
+              <w:t xml:space="preserve">    </w:t>
+            </w:r>
+            <w:proofErr w:type="spellStart"/>
+            <w:r>
+              <w:rPr>
+                <w:rFonts w:ascii="Courier New" w:hAnsi="Courier New" w:cs="Courier New"/>
+                <w:sz w:val="15"/>
+                <w:szCs w:val="15"/>
+              </w:rPr>
+              <w:t>fetch_</w:t>
+            </w:r>
+            <w:proofErr w:type="gramStart"/>
+            <w:r>
+              <w:rPr>
+                <w:rFonts w:ascii="Courier New" w:hAnsi="Courier New" w:cs="Courier New"/>
+                <w:sz w:val="15"/>
+                <w:szCs w:val="15"/>
+              </w:rPr>
+              <w:t>result</w:t>
+            </w:r>
+            <w:proofErr w:type="spellEnd"/>
+            <w:r>
+              <w:rPr>
+                <w:rFonts w:ascii="Courier New" w:hAnsi="Courier New" w:cs="Courier New"/>
+                <w:sz w:val="15"/>
+                <w:szCs w:val="15"/>
+              </w:rPr>
+              <w:t>(</w:t>
+            </w:r>
+            <w:proofErr w:type="gramEnd"/>
+            <w:r>
+              <w:rPr>
+                <w:rFonts w:ascii="Courier New" w:hAnsi="Courier New" w:cs="Courier New"/>
+                <w:sz w:val="15"/>
+                <w:szCs w:val="15"/>
+              </w:rPr>
+              <w:t>SPI_</w:t>
+            </w:r>
+            <w:r>
+              <w:rPr>
+                <w:rFonts w:ascii="Courier New" w:hAnsi="Courier New" w:cs="Courier New"/>
+                <w:sz w:val="15"/>
+                <w:szCs w:val="15"/>
+              </w:rPr>
+              <w:t xml:space="preserve">VVCT,1, </w:t>
+            </w:r>
+            <w:proofErr w:type="spellStart"/>
+            <w:r>
+              <w:rPr>
+                <w:rFonts w:ascii="Courier New" w:hAnsi="Courier New" w:cs="Courier New"/>
+                <w:sz w:val="15"/>
+                <w:szCs w:val="15"/>
+              </w:rPr>
+              <w:t>v_cmd_idx</w:t>
+            </w:r>
+            <w:proofErr w:type="spellEnd"/>
+            <w:r>
+              <w:rPr>
+                <w:rFonts w:ascii="Courier New" w:hAnsi="Courier New" w:cs="Courier New"/>
+                <w:sz w:val="15"/>
+                <w:szCs w:val="15"/>
+              </w:rPr>
+              <w:t xml:space="preserve">, </w:t>
+            </w:r>
+            <w:proofErr w:type="spellStart"/>
+            <w:r>
+              <w:rPr>
+                <w:rFonts w:ascii="Courier New" w:hAnsi="Courier New" w:cs="Courier New"/>
+                <w:b/>
+                <w:sz w:val="15"/>
+                <w:szCs w:val="15"/>
+              </w:rPr>
+              <w:t>v_data</w:t>
+            </w:r>
+            <w:proofErr w:type="spellEnd"/>
+            <w:r>
+              <w:rPr>
+                <w:rFonts w:ascii="Courier New" w:hAnsi="Courier New" w:cs="Courier New"/>
+                <w:sz w:val="15"/>
+                <w:szCs w:val="15"/>
+              </w:rPr>
+              <w:t xml:space="preserve">, "Fetching </w:t>
+            </w:r>
+            <w:r>
+              <w:rPr>
+                <w:rFonts w:ascii="Courier New" w:hAnsi="Courier New" w:cs="Courier New"/>
+                <w:sz w:val="15"/>
+                <w:szCs w:val="15"/>
+              </w:rPr>
+              <w:t xml:space="preserve">first byte </w:t>
+            </w:r>
+            <w:r>
+              <w:rPr>
+                <w:rFonts w:ascii="Courier New" w:hAnsi="Courier New" w:cs="Courier New"/>
+                <w:sz w:val="15"/>
+                <w:szCs w:val="15"/>
+              </w:rPr>
+              <w:t>from</w:t>
+            </w:r>
+            <w:r>
+              <w:rPr>
+                <w:rFonts w:ascii="Courier New" w:hAnsi="Courier New" w:cs="Courier New"/>
+                <w:sz w:val="15"/>
+                <w:szCs w:val="15"/>
+              </w:rPr>
+              <w:t xml:space="preserve"> transmit and</w:t>
+            </w:r>
+            <w:r>
+              <w:rPr>
+                <w:rFonts w:ascii="Courier New" w:hAnsi="Courier New" w:cs="Courier New"/>
+                <w:sz w:val="15"/>
+                <w:szCs w:val="15"/>
+              </w:rPr>
+              <w:t xml:space="preserve"> </w:t>
+            </w:r>
+            <w:r>
+              <w:rPr>
+                <w:rFonts w:ascii="Courier New" w:hAnsi="Courier New" w:cs="Courier New"/>
+                <w:sz w:val="15"/>
+                <w:szCs w:val="15"/>
+              </w:rPr>
+              <w:t>receive</w:t>
+            </w:r>
+            <w:r>
+              <w:rPr>
+                <w:rFonts w:ascii="Courier New" w:hAnsi="Courier New" w:cs="Courier New"/>
+                <w:sz w:val="15"/>
+                <w:szCs w:val="15"/>
+              </w:rPr>
+              <w:t xml:space="preserve"> operation");</w:t>
+            </w:r>
+          </w:p>
+          <w:p>
+            <w:pPr>
+              <w:tabs>
+                <w:tab w:val="left" w:pos="4820"/>
+              </w:tabs>
+              <w:spacing w:line="276" w:lineRule="auto"/>
+              <w:rPr>
+                <w:rFonts w:cs="Helvetica"/>
+                <w:sz w:val="6"/>
+                <w:szCs w:val="6"/>
+              </w:rPr>
+            </w:pPr>
+            <w:r>
+              <w:rPr>
+                <w:rFonts w:ascii="Courier New" w:hAnsi="Courier New" w:cs="Courier New"/>
+                <w:sz w:val="15"/>
+                <w:szCs w:val="15"/>
+              </w:rPr>
+              <w:t xml:space="preserve">    </w:t>
+            </w:r>
+            <w:proofErr w:type="spellStart"/>
+            <w:r>
+              <w:rPr>
+                <w:rFonts w:ascii="Courier New" w:hAnsi="Courier New" w:cs="Courier New"/>
+                <w:sz w:val="15"/>
+                <w:szCs w:val="15"/>
+              </w:rPr>
+              <w:t>fetch_</w:t>
+            </w:r>
+            <w:proofErr w:type="gramStart"/>
+            <w:r>
+              <w:rPr>
+                <w:rFonts w:ascii="Courier New" w:hAnsi="Courier New" w:cs="Courier New"/>
+                <w:sz w:val="15"/>
+                <w:szCs w:val="15"/>
+              </w:rPr>
+              <w:t>result</w:t>
+            </w:r>
+            <w:proofErr w:type="spellEnd"/>
+            <w:r>
+              <w:rPr>
+                <w:rFonts w:ascii="Courier New" w:hAnsi="Courier New" w:cs="Courier New"/>
+                <w:sz w:val="15"/>
+                <w:szCs w:val="15"/>
+              </w:rPr>
+              <w:t>(</w:t>
+            </w:r>
+            <w:proofErr w:type="gramEnd"/>
+            <w:r>
+              <w:rPr>
+                <w:rFonts w:ascii="Courier New" w:hAnsi="Courier New" w:cs="Courier New"/>
+                <w:sz w:val="15"/>
+                <w:szCs w:val="15"/>
+              </w:rPr>
+              <w:t xml:space="preserve">SPI_VVCT,1, </w:t>
+            </w:r>
+            <w:proofErr w:type="spellStart"/>
+            <w:r>
+              <w:rPr>
+                <w:rFonts w:ascii="Courier New" w:hAnsi="Courier New" w:cs="Courier New"/>
+                <w:sz w:val="15"/>
+                <w:szCs w:val="15"/>
+              </w:rPr>
+              <w:t>v_cmd_idx</w:t>
+            </w:r>
+            <w:proofErr w:type="spellEnd"/>
+            <w:r>
+              <w:rPr>
+                <w:rFonts w:ascii="Courier New" w:hAnsi="Courier New" w:cs="Courier New"/>
+                <w:sz w:val="15"/>
+                <w:szCs w:val="15"/>
+              </w:rPr>
+              <w:t xml:space="preserve">, </w:t>
+            </w:r>
+            <w:proofErr w:type="spellStart"/>
+            <w:r>
+              <w:rPr>
+                <w:rFonts w:ascii="Courier New" w:hAnsi="Courier New" w:cs="Courier New"/>
+                <w:sz w:val="15"/>
+                <w:szCs w:val="15"/>
+              </w:rPr>
+              <w:t>v_data</w:t>
+            </w:r>
+            <w:proofErr w:type="spellEnd"/>
+            <w:r>
+              <w:rPr>
+                <w:rFonts w:ascii="Courier New" w:hAnsi="Courier New" w:cs="Courier New"/>
+                <w:sz w:val="15"/>
+                <w:szCs w:val="15"/>
+              </w:rPr>
+              <w:t xml:space="preserve">, "Fetching </w:t>
+            </w:r>
+            <w:r>
+              <w:rPr>
+                <w:rFonts w:ascii="Courier New" w:hAnsi="Courier New" w:cs="Courier New"/>
+                <w:sz w:val="15"/>
+                <w:szCs w:val="15"/>
+              </w:rPr>
+              <w:t>second</w:t>
+            </w:r>
+            <w:r>
+              <w:rPr>
+                <w:rFonts w:ascii="Courier New" w:hAnsi="Courier New" w:cs="Courier New"/>
+                <w:sz w:val="15"/>
+                <w:szCs w:val="15"/>
+              </w:rPr>
+              <w:t xml:space="preserve"> byte from transmit and receive operation");</w:t>
             </w:r>
           </w:p>
           <w:p>
@@ -20419,6 +21478,708 @@
               <w:tabs>
                 <w:tab w:val="left" w:pos="4820"/>
               </w:tabs>
+              <w:spacing w:line="276" w:lineRule="auto"/>
+              <w:rPr>
+                <w:rFonts w:ascii="Courier New" w:hAnsi="Courier New" w:cs="Courier New"/>
+                <w:sz w:val="15"/>
+                <w:szCs w:val="15"/>
+              </w:rPr>
+            </w:pPr>
+            <w:r>
+              <w:rPr>
+                <w:rFonts w:ascii="Courier New" w:hAnsi="Courier New" w:cs="Courier New"/>
+                <w:sz w:val="15"/>
+                <w:szCs w:val="15"/>
+              </w:rPr>
+              <w:t xml:space="preserve">Example with </w:t>
+            </w:r>
+            <w:proofErr w:type="spellStart"/>
+            <w:r>
+              <w:rPr>
+                <w:rFonts w:ascii="Courier New" w:hAnsi="Courier New" w:cs="Courier New"/>
+                <w:sz w:val="15"/>
+                <w:szCs w:val="15"/>
+              </w:rPr>
+              <w:t>fetch_</w:t>
+            </w:r>
+            <w:proofErr w:type="gramStart"/>
+            <w:r>
+              <w:rPr>
+                <w:rFonts w:ascii="Courier New" w:hAnsi="Courier New" w:cs="Courier New"/>
+                <w:sz w:val="15"/>
+                <w:szCs w:val="15"/>
+              </w:rPr>
+              <w:t>result</w:t>
+            </w:r>
+            <w:proofErr w:type="spellEnd"/>
+            <w:r>
+              <w:rPr>
+                <w:rFonts w:ascii="Courier New" w:hAnsi="Courier New" w:cs="Courier New"/>
+                <w:sz w:val="15"/>
+                <w:szCs w:val="15"/>
+              </w:rPr>
+              <w:t>(</w:t>
+            </w:r>
+            <w:proofErr w:type="gramEnd"/>
+            <w:r>
+              <w:rPr>
+                <w:rFonts w:ascii="Courier New" w:hAnsi="Courier New" w:cs="Courier New"/>
+                <w:sz w:val="15"/>
+                <w:szCs w:val="15"/>
+              </w:rPr>
+              <w:t xml:space="preserve">) call: - result is placed in </w:t>
+            </w:r>
+            <w:proofErr w:type="spellStart"/>
+            <w:r>
+              <w:rPr>
+                <w:rFonts w:ascii="Courier New" w:hAnsi="Courier New" w:cs="Courier New"/>
+                <w:sz w:val="15"/>
+                <w:szCs w:val="15"/>
+              </w:rPr>
+              <w:t>v_data</w:t>
+            </w:r>
+            <w:proofErr w:type="spellEnd"/>
+          </w:p>
+          <w:p>
+            <w:pPr>
+              <w:tabs>
+                <w:tab w:val="left" w:pos="4820"/>
+              </w:tabs>
+              <w:spacing w:line="276" w:lineRule="auto"/>
+              <w:rPr>
+                <w:rFonts w:ascii="Courier New" w:hAnsi="Courier New" w:cs="Courier New"/>
+                <w:sz w:val="15"/>
+                <w:szCs w:val="15"/>
+              </w:rPr>
+            </w:pPr>
+            <w:r>
+              <w:rPr>
+                <w:rFonts w:ascii="Courier New" w:hAnsi="Courier New" w:cs="Courier New"/>
+                <w:sz w:val="15"/>
+                <w:szCs w:val="15"/>
+              </w:rPr>
+              <w:t xml:space="preserve">    variable </w:t>
+            </w:r>
+            <w:proofErr w:type="spellStart"/>
+            <w:r>
+              <w:rPr>
+                <w:rFonts w:ascii="Courier New" w:hAnsi="Courier New" w:cs="Courier New"/>
+                <w:sz w:val="15"/>
+                <w:szCs w:val="15"/>
+              </w:rPr>
+              <w:t>v_cmd_idx</w:t>
+            </w:r>
+            <w:proofErr w:type="spellEnd"/>
+            <w:r>
+              <w:rPr>
+                <w:rFonts w:ascii="Courier New" w:hAnsi="Courier New" w:cs="Courier New"/>
+                <w:sz w:val="15"/>
+                <w:szCs w:val="15"/>
+              </w:rPr>
+              <w:t xml:space="preserve">       </w:t>
+            </w:r>
+            <w:proofErr w:type="gramStart"/>
+            <w:r>
+              <w:rPr>
+                <w:rFonts w:ascii="Courier New" w:hAnsi="Courier New" w:cs="Courier New"/>
+                <w:sz w:val="15"/>
+                <w:szCs w:val="15"/>
+              </w:rPr>
+              <w:t xml:space="preserve">  :</w:t>
+            </w:r>
+            <w:proofErr w:type="gramEnd"/>
+            <w:r>
+              <w:rPr>
+                <w:rFonts w:ascii="Courier New" w:hAnsi="Courier New" w:cs="Courier New"/>
+                <w:sz w:val="15"/>
+                <w:szCs w:val="15"/>
+              </w:rPr>
+              <w:t xml:space="preserve"> natural;      -- Command index for the last read</w:t>
+            </w:r>
+          </w:p>
+          <w:p>
+            <w:pPr>
+              <w:tabs>
+                <w:tab w:val="left" w:pos="4820"/>
+              </w:tabs>
+              <w:spacing w:line="276" w:lineRule="auto"/>
+              <w:rPr>
+                <w:rFonts w:ascii="Courier New" w:hAnsi="Courier New" w:cs="Courier New"/>
+                <w:sz w:val="15"/>
+                <w:szCs w:val="15"/>
+              </w:rPr>
+            </w:pPr>
+            <w:r>
+              <w:rPr>
+                <w:rFonts w:ascii="Courier New" w:hAnsi="Courier New" w:cs="Courier New"/>
+                <w:sz w:val="15"/>
+                <w:szCs w:val="15"/>
+              </w:rPr>
+              <w:t xml:space="preserve">    variable </w:t>
+            </w:r>
+            <w:proofErr w:type="spellStart"/>
+            <w:r>
+              <w:rPr>
+                <w:rFonts w:ascii="Courier New" w:hAnsi="Courier New" w:cs="Courier New"/>
+                <w:sz w:val="15"/>
+                <w:szCs w:val="15"/>
+              </w:rPr>
+              <w:t>v_data</w:t>
+            </w:r>
+            <w:proofErr w:type="spellEnd"/>
+            <w:r>
+              <w:rPr>
+                <w:rFonts w:ascii="Courier New" w:hAnsi="Courier New" w:cs="Courier New"/>
+                <w:sz w:val="15"/>
+                <w:szCs w:val="15"/>
+              </w:rPr>
+              <w:t xml:space="preserve">          </w:t>
+            </w:r>
+            <w:proofErr w:type="gramStart"/>
+            <w:r>
+              <w:rPr>
+                <w:rFonts w:ascii="Courier New" w:hAnsi="Courier New" w:cs="Courier New"/>
+                <w:sz w:val="15"/>
+                <w:szCs w:val="15"/>
+              </w:rPr>
+              <w:t xml:space="preserve">  :</w:t>
+            </w:r>
+            <w:proofErr w:type="gramEnd"/>
+            <w:r>
+              <w:rPr>
+                <w:rFonts w:ascii="Courier New" w:hAnsi="Courier New" w:cs="Courier New"/>
+                <w:sz w:val="15"/>
+                <w:szCs w:val="15"/>
+              </w:rPr>
+              <w:t xml:space="preserve"> </w:t>
+            </w:r>
+            <w:proofErr w:type="spellStart"/>
+            <w:r>
+              <w:rPr>
+                <w:rFonts w:ascii="Courier New" w:hAnsi="Courier New" w:cs="Courier New"/>
+                <w:sz w:val="15"/>
+                <w:szCs w:val="15"/>
+              </w:rPr>
+              <w:t>t_vvc_result</w:t>
+            </w:r>
+            <w:proofErr w:type="spellEnd"/>
+            <w:r>
+              <w:rPr>
+                <w:rFonts w:ascii="Courier New" w:hAnsi="Courier New" w:cs="Courier New"/>
+                <w:sz w:val="15"/>
+                <w:szCs w:val="15"/>
+              </w:rPr>
+              <w:t>; -- Result from read</w:t>
+            </w:r>
+          </w:p>
+          <w:p>
+            <w:pPr>
+              <w:tabs>
+                <w:tab w:val="left" w:pos="4820"/>
+              </w:tabs>
+              <w:spacing w:line="276" w:lineRule="auto"/>
+              <w:rPr>
+                <w:rFonts w:ascii="Courier New" w:hAnsi="Courier New" w:cs="Courier New"/>
+                <w:sz w:val="15"/>
+                <w:szCs w:val="15"/>
+              </w:rPr>
+            </w:pPr>
+            <w:r>
+              <w:rPr>
+                <w:rFonts w:ascii="Courier New" w:hAnsi="Courier New" w:cs="Courier New"/>
+                <w:sz w:val="15"/>
+                <w:szCs w:val="15"/>
+              </w:rPr>
+              <w:t>(…)</w:t>
+            </w:r>
+          </w:p>
+          <w:p>
+            <w:pPr>
+              <w:tabs>
+                <w:tab w:val="left" w:pos="4820"/>
+              </w:tabs>
+              <w:spacing w:line="276" w:lineRule="auto"/>
+              <w:rPr>
+                <w:rFonts w:ascii="Courier New" w:hAnsi="Courier New" w:cs="Courier New"/>
+                <w:sz w:val="15"/>
+                <w:szCs w:val="15"/>
+              </w:rPr>
+            </w:pPr>
+            <w:r>
+              <w:rPr>
+                <w:rFonts w:ascii="Courier New" w:hAnsi="Courier New" w:cs="Courier New"/>
+                <w:sz w:val="15"/>
+                <w:szCs w:val="15"/>
+              </w:rPr>
+              <w:t xml:space="preserve">    </w:t>
+            </w:r>
+            <w:proofErr w:type="spellStart"/>
+            <w:r>
+              <w:rPr>
+                <w:rFonts w:ascii="Courier New" w:hAnsi="Courier New" w:cs="Courier New"/>
+                <w:sz w:val="15"/>
+                <w:szCs w:val="15"/>
+              </w:rPr>
+              <w:t>spi_</w:t>
+            </w:r>
+            <w:r>
+              <w:rPr>
+                <w:rFonts w:ascii="Courier New" w:hAnsi="Courier New" w:cs="Courier New"/>
+                <w:sz w:val="15"/>
+                <w:szCs w:val="15"/>
+              </w:rPr>
+              <w:t>slave</w:t>
+            </w:r>
+            <w:r>
+              <w:rPr>
+                <w:rFonts w:ascii="Courier New" w:hAnsi="Courier New" w:cs="Courier New"/>
+                <w:sz w:val="15"/>
+                <w:szCs w:val="15"/>
+              </w:rPr>
+              <w:t>_transmit_and_</w:t>
+            </w:r>
+            <w:proofErr w:type="gramStart"/>
+            <w:r>
+              <w:rPr>
+                <w:rFonts w:ascii="Courier New" w:hAnsi="Courier New" w:cs="Courier New"/>
+                <w:sz w:val="15"/>
+                <w:szCs w:val="15"/>
+              </w:rPr>
+              <w:t>receive</w:t>
+            </w:r>
+            <w:proofErr w:type="spellEnd"/>
+            <w:r>
+              <w:rPr>
+                <w:rFonts w:ascii="Courier New" w:hAnsi="Courier New" w:cs="Courier New"/>
+                <w:sz w:val="15"/>
+                <w:szCs w:val="15"/>
+              </w:rPr>
+              <w:t>(</w:t>
+            </w:r>
+            <w:proofErr w:type="gramEnd"/>
+            <w:r>
+              <w:rPr>
+                <w:rFonts w:ascii="Courier New" w:hAnsi="Courier New" w:cs="Courier New"/>
+                <w:sz w:val="15"/>
+                <w:szCs w:val="15"/>
+              </w:rPr>
+              <w:t>SPI_VVCT, 1, (</w:t>
+            </w:r>
+            <w:proofErr w:type="spellStart"/>
+            <w:r>
+              <w:rPr>
+                <w:rFonts w:ascii="Courier New" w:hAnsi="Courier New" w:cs="Courier New"/>
+                <w:sz w:val="15"/>
+                <w:szCs w:val="15"/>
+              </w:rPr>
+              <w:t>x”AB</w:t>
+            </w:r>
+            <w:proofErr w:type="spellEnd"/>
+            <w:r>
+              <w:rPr>
+                <w:rFonts w:ascii="Courier New" w:hAnsi="Courier New" w:cs="Courier New"/>
+                <w:sz w:val="15"/>
+                <w:szCs w:val="15"/>
+              </w:rPr>
+              <w:t xml:space="preserve">”, </w:t>
+            </w:r>
+            <w:proofErr w:type="spellStart"/>
+            <w:r>
+              <w:rPr>
+                <w:rFonts w:ascii="Courier New" w:hAnsi="Courier New" w:cs="Courier New"/>
+                <w:sz w:val="15"/>
+                <w:szCs w:val="15"/>
+              </w:rPr>
+              <w:t>x”CD</w:t>
+            </w:r>
+            <w:proofErr w:type="spellEnd"/>
+            <w:r>
+              <w:rPr>
+                <w:rFonts w:ascii="Courier New" w:hAnsi="Courier New" w:cs="Courier New"/>
+                <w:sz w:val="15"/>
+                <w:szCs w:val="15"/>
+              </w:rPr>
+              <w:t>”), “Transmitting two bytes to Peripheral 1 and receiving from</w:t>
+            </w:r>
+          </w:p>
+          <w:p>
+            <w:pPr>
+              <w:tabs>
+                <w:tab w:val="left" w:pos="4820"/>
+              </w:tabs>
+              <w:spacing w:line="276" w:lineRule="auto"/>
+              <w:rPr>
+                <w:rFonts w:ascii="Courier New" w:hAnsi="Courier New" w:cs="Courier New"/>
+                <w:sz w:val="15"/>
+                <w:szCs w:val="15"/>
+              </w:rPr>
+            </w:pPr>
+            <w:r>
+              <w:rPr>
+                <w:rFonts w:ascii="Courier New" w:hAnsi="Courier New" w:cs="Courier New"/>
+                <w:sz w:val="15"/>
+                <w:szCs w:val="15"/>
+              </w:rPr>
+              <w:t xml:space="preserve">                                  </w:t>
+            </w:r>
+            <w:r>
+              <w:rPr>
+                <w:rFonts w:ascii="Courier New" w:hAnsi="Courier New" w:cs="Courier New"/>
+                <w:sz w:val="15"/>
+                <w:szCs w:val="15"/>
+              </w:rPr>
+              <w:t xml:space="preserve"> </w:t>
+            </w:r>
+            <w:r>
+              <w:rPr>
+                <w:rFonts w:ascii="Courier New" w:hAnsi="Courier New" w:cs="Courier New"/>
+                <w:sz w:val="15"/>
+                <w:szCs w:val="15"/>
+              </w:rPr>
+              <w:t xml:space="preserve">Peripheral 1”); </w:t>
+            </w:r>
+          </w:p>
+          <w:p>
+            <w:pPr>
+              <w:tabs>
+                <w:tab w:val="left" w:pos="4820"/>
+              </w:tabs>
+              <w:spacing w:line="276" w:lineRule="auto"/>
+              <w:rPr>
+                <w:rFonts w:ascii="Courier New" w:hAnsi="Courier New" w:cs="Courier New"/>
+                <w:sz w:val="15"/>
+                <w:szCs w:val="15"/>
+              </w:rPr>
+            </w:pPr>
+            <w:r>
+              <w:rPr>
+                <w:rFonts w:ascii="Courier New" w:hAnsi="Courier New" w:cs="Courier New"/>
+                <w:sz w:val="15"/>
+                <w:szCs w:val="15"/>
+              </w:rPr>
+              <w:t xml:space="preserve">    </w:t>
+            </w:r>
+            <w:proofErr w:type="spellStart"/>
+            <w:r>
+              <w:rPr>
+                <w:rFonts w:ascii="Courier New" w:hAnsi="Courier New" w:cs="Courier New"/>
+                <w:sz w:val="15"/>
+                <w:szCs w:val="15"/>
+              </w:rPr>
+              <w:t>v_cmd_</w:t>
+            </w:r>
+            <w:proofErr w:type="gramStart"/>
+            <w:r>
+              <w:rPr>
+                <w:rFonts w:ascii="Courier New" w:hAnsi="Courier New" w:cs="Courier New"/>
+                <w:sz w:val="15"/>
+                <w:szCs w:val="15"/>
+              </w:rPr>
+              <w:t>idx</w:t>
+            </w:r>
+            <w:proofErr w:type="spellEnd"/>
+            <w:r>
+              <w:rPr>
+                <w:rFonts w:ascii="Courier New" w:hAnsi="Courier New" w:cs="Courier New"/>
+                <w:sz w:val="15"/>
+                <w:szCs w:val="15"/>
+              </w:rPr>
+              <w:t xml:space="preserve"> :</w:t>
+            </w:r>
+            <w:proofErr w:type="gramEnd"/>
+            <w:r>
+              <w:rPr>
+                <w:rFonts w:ascii="Courier New" w:hAnsi="Courier New" w:cs="Courier New"/>
+                <w:sz w:val="15"/>
+                <w:szCs w:val="15"/>
+              </w:rPr>
+              <w:t xml:space="preserve">= </w:t>
+            </w:r>
+            <w:proofErr w:type="spellStart"/>
+            <w:r>
+              <w:rPr>
+                <w:rFonts w:ascii="Courier New" w:hAnsi="Courier New" w:cs="Courier New"/>
+                <w:sz w:val="15"/>
+                <w:szCs w:val="15"/>
+              </w:rPr>
+              <w:t>get_last_received_cmd_idx</w:t>
+            </w:r>
+            <w:proofErr w:type="spellEnd"/>
+            <w:r>
+              <w:rPr>
+                <w:rFonts w:ascii="Courier New" w:hAnsi="Courier New" w:cs="Courier New"/>
+                <w:sz w:val="15"/>
+                <w:szCs w:val="15"/>
+              </w:rPr>
+              <w:t xml:space="preserve">(SPI_VVCT, 1);               </w:t>
+            </w:r>
+          </w:p>
+          <w:p>
+            <w:pPr>
+              <w:tabs>
+                <w:tab w:val="left" w:pos="4820"/>
+              </w:tabs>
+              <w:spacing w:line="276" w:lineRule="auto"/>
+              <w:rPr>
+                <w:rFonts w:ascii="Courier New" w:hAnsi="Courier New" w:cs="Courier New"/>
+                <w:sz w:val="15"/>
+                <w:szCs w:val="15"/>
+              </w:rPr>
+            </w:pPr>
+            <w:r>
+              <w:rPr>
+                <w:rFonts w:ascii="Courier New" w:hAnsi="Courier New" w:cs="Courier New"/>
+                <w:sz w:val="15"/>
+                <w:szCs w:val="15"/>
+              </w:rPr>
+              <w:t xml:space="preserve">    </w:t>
+            </w:r>
+            <w:proofErr w:type="spellStart"/>
+            <w:r>
+              <w:rPr>
+                <w:rFonts w:ascii="Courier New" w:hAnsi="Courier New" w:cs="Courier New"/>
+                <w:sz w:val="15"/>
+                <w:szCs w:val="15"/>
+              </w:rPr>
+              <w:t>await_</w:t>
+            </w:r>
+            <w:proofErr w:type="gramStart"/>
+            <w:r>
+              <w:rPr>
+                <w:rFonts w:ascii="Courier New" w:hAnsi="Courier New" w:cs="Courier New"/>
+                <w:sz w:val="15"/>
+                <w:szCs w:val="15"/>
+              </w:rPr>
+              <w:t>completion</w:t>
+            </w:r>
+            <w:proofErr w:type="spellEnd"/>
+            <w:r>
+              <w:rPr>
+                <w:rFonts w:ascii="Courier New" w:hAnsi="Courier New" w:cs="Courier New"/>
+                <w:sz w:val="15"/>
+                <w:szCs w:val="15"/>
+              </w:rPr>
+              <w:t>(</w:t>
+            </w:r>
+            <w:proofErr w:type="gramEnd"/>
+            <w:r>
+              <w:rPr>
+                <w:rFonts w:ascii="Courier New" w:hAnsi="Courier New" w:cs="Courier New"/>
+                <w:sz w:val="15"/>
+                <w:szCs w:val="15"/>
+              </w:rPr>
+              <w:t xml:space="preserve">SPI_VVCT,1, </w:t>
+            </w:r>
+            <w:proofErr w:type="spellStart"/>
+            <w:r>
+              <w:rPr>
+                <w:rFonts w:ascii="Courier New" w:hAnsi="Courier New" w:cs="Courier New"/>
+                <w:sz w:val="15"/>
+                <w:szCs w:val="15"/>
+              </w:rPr>
+              <w:t>v_cmd_idx</w:t>
+            </w:r>
+            <w:proofErr w:type="spellEnd"/>
+            <w:r>
+              <w:rPr>
+                <w:rFonts w:ascii="Courier New" w:hAnsi="Courier New" w:cs="Courier New"/>
+                <w:sz w:val="15"/>
+                <w:szCs w:val="15"/>
+              </w:rPr>
+              <w:t>, 1 us, "Wait for transmit and receive to finish");</w:t>
+            </w:r>
+          </w:p>
+          <w:p>
+            <w:pPr>
+              <w:tabs>
+                <w:tab w:val="left" w:pos="4820"/>
+              </w:tabs>
+              <w:spacing w:line="276" w:lineRule="auto"/>
+              <w:rPr>
+                <w:rFonts w:ascii="Courier New" w:hAnsi="Courier New" w:cs="Courier New"/>
+                <w:sz w:val="15"/>
+                <w:szCs w:val="15"/>
+              </w:rPr>
+            </w:pPr>
+            <w:r>
+              <w:rPr>
+                <w:rFonts w:ascii="Courier New" w:hAnsi="Courier New" w:cs="Courier New"/>
+                <w:sz w:val="15"/>
+                <w:szCs w:val="15"/>
+              </w:rPr>
+              <w:t xml:space="preserve">    </w:t>
+            </w:r>
+            <w:proofErr w:type="spellStart"/>
+            <w:r>
+              <w:rPr>
+                <w:rFonts w:ascii="Courier New" w:hAnsi="Courier New" w:cs="Courier New"/>
+                <w:sz w:val="15"/>
+                <w:szCs w:val="15"/>
+              </w:rPr>
+              <w:t>fetch_</w:t>
+            </w:r>
+            <w:proofErr w:type="gramStart"/>
+            <w:r>
+              <w:rPr>
+                <w:rFonts w:ascii="Courier New" w:hAnsi="Courier New" w:cs="Courier New"/>
+                <w:sz w:val="15"/>
+                <w:szCs w:val="15"/>
+              </w:rPr>
+              <w:t>result</w:t>
+            </w:r>
+            <w:proofErr w:type="spellEnd"/>
+            <w:r>
+              <w:rPr>
+                <w:rFonts w:ascii="Courier New" w:hAnsi="Courier New" w:cs="Courier New"/>
+                <w:sz w:val="15"/>
+                <w:szCs w:val="15"/>
+              </w:rPr>
+              <w:t>(</w:t>
+            </w:r>
+            <w:proofErr w:type="gramEnd"/>
+            <w:r>
+              <w:rPr>
+                <w:rFonts w:ascii="Courier New" w:hAnsi="Courier New" w:cs="Courier New"/>
+                <w:sz w:val="15"/>
+                <w:szCs w:val="15"/>
+              </w:rPr>
+              <w:t xml:space="preserve">SPI_VVCT,1, </w:t>
+            </w:r>
+            <w:proofErr w:type="spellStart"/>
+            <w:r>
+              <w:rPr>
+                <w:rFonts w:ascii="Courier New" w:hAnsi="Courier New" w:cs="Courier New"/>
+                <w:sz w:val="15"/>
+                <w:szCs w:val="15"/>
+              </w:rPr>
+              <w:t>v_cmd_idx</w:t>
+            </w:r>
+            <w:proofErr w:type="spellEnd"/>
+            <w:r>
+              <w:rPr>
+                <w:rFonts w:ascii="Courier New" w:hAnsi="Courier New" w:cs="Courier New"/>
+                <w:sz w:val="15"/>
+                <w:szCs w:val="15"/>
+              </w:rPr>
+              <w:t xml:space="preserve">, </w:t>
+            </w:r>
+            <w:proofErr w:type="spellStart"/>
+            <w:r>
+              <w:rPr>
+                <w:rFonts w:ascii="Courier New" w:hAnsi="Courier New" w:cs="Courier New"/>
+                <w:sz w:val="15"/>
+                <w:szCs w:val="15"/>
+              </w:rPr>
+              <w:t>v_data</w:t>
+            </w:r>
+            <w:proofErr w:type="spellEnd"/>
+            <w:r>
+              <w:rPr>
+                <w:rFonts w:ascii="Courier New" w:hAnsi="Courier New" w:cs="Courier New"/>
+                <w:sz w:val="15"/>
+                <w:szCs w:val="15"/>
+              </w:rPr>
+              <w:t>, "Fetching first byte from transmit and receive operation");</w:t>
+            </w:r>
+          </w:p>
+          <w:p>
+            <w:pPr>
+              <w:tabs>
+                <w:tab w:val="left" w:pos="4820"/>
+              </w:tabs>
+              <w:spacing w:line="276" w:lineRule="auto"/>
+              <w:rPr>
+                <w:rFonts w:ascii="Courier New" w:hAnsi="Courier New" w:cs="Courier New"/>
+                <w:sz w:val="15"/>
+                <w:szCs w:val="15"/>
+              </w:rPr>
+            </w:pPr>
+            <w:r>
+              <w:rPr>
+                <w:rFonts w:ascii="Courier New" w:hAnsi="Courier New" w:cs="Courier New"/>
+                <w:sz w:val="15"/>
+                <w:szCs w:val="15"/>
+              </w:rPr>
+              <w:t xml:space="preserve">    </w:t>
+            </w:r>
+            <w:proofErr w:type="spellStart"/>
+            <w:r>
+              <w:rPr>
+                <w:rFonts w:ascii="Courier New" w:hAnsi="Courier New" w:cs="Courier New"/>
+                <w:sz w:val="15"/>
+                <w:szCs w:val="15"/>
+              </w:rPr>
+              <w:t>fetch_</w:t>
+            </w:r>
+            <w:proofErr w:type="gramStart"/>
+            <w:r>
+              <w:rPr>
+                <w:rFonts w:ascii="Courier New" w:hAnsi="Courier New" w:cs="Courier New"/>
+                <w:sz w:val="15"/>
+                <w:szCs w:val="15"/>
+              </w:rPr>
+              <w:t>result</w:t>
+            </w:r>
+            <w:proofErr w:type="spellEnd"/>
+            <w:r>
+              <w:rPr>
+                <w:rFonts w:ascii="Courier New" w:hAnsi="Courier New" w:cs="Courier New"/>
+                <w:sz w:val="15"/>
+                <w:szCs w:val="15"/>
+              </w:rPr>
+              <w:t>(</w:t>
+            </w:r>
+            <w:proofErr w:type="gramEnd"/>
+            <w:r>
+              <w:rPr>
+                <w:rFonts w:ascii="Courier New" w:hAnsi="Courier New" w:cs="Courier New"/>
+                <w:sz w:val="15"/>
+                <w:szCs w:val="15"/>
+              </w:rPr>
+              <w:t xml:space="preserve">SPI_VVCT,1, </w:t>
+            </w:r>
+            <w:proofErr w:type="spellStart"/>
+            <w:r>
+              <w:rPr>
+                <w:rFonts w:ascii="Courier New" w:hAnsi="Courier New" w:cs="Courier New"/>
+                <w:sz w:val="15"/>
+                <w:szCs w:val="15"/>
+              </w:rPr>
+              <w:t>v_cmd_idx</w:t>
+            </w:r>
+            <w:proofErr w:type="spellEnd"/>
+            <w:r>
+              <w:rPr>
+                <w:rFonts w:ascii="Courier New" w:hAnsi="Courier New" w:cs="Courier New"/>
+                <w:sz w:val="15"/>
+                <w:szCs w:val="15"/>
+              </w:rPr>
+              <w:t xml:space="preserve">, </w:t>
+            </w:r>
+            <w:proofErr w:type="spellStart"/>
+            <w:r>
+              <w:rPr>
+                <w:rFonts w:ascii="Courier New" w:hAnsi="Courier New" w:cs="Courier New"/>
+                <w:sz w:val="15"/>
+                <w:szCs w:val="15"/>
+              </w:rPr>
+              <w:t>v_data</w:t>
+            </w:r>
+            <w:proofErr w:type="spellEnd"/>
+            <w:r>
+              <w:rPr>
+                <w:rFonts w:ascii="Courier New" w:hAnsi="Courier New" w:cs="Courier New"/>
+                <w:sz w:val="15"/>
+                <w:szCs w:val="15"/>
+              </w:rPr>
+              <w:t>, "Fetching second byte from transmit and receive operation");</w:t>
+            </w:r>
+          </w:p>
+          <w:p>
+            <w:pPr>
+              <w:tabs>
+                <w:tab w:val="left" w:pos="4820"/>
+              </w:tabs>
               <w:rPr>
                 <w:rFonts w:cs="Helvetica"/>
                 <w:sz w:val="6"/>
@@ -20468,6 +22229,7 @@
                 <w:b/>
                 <w:szCs w:val="16"/>
               </w:rPr>
+              <w:lastRenderedPageBreak/>
               <w:t>spi_slave_transmit_</w:t>
             </w:r>
             <w:proofErr w:type="gramStart"/>
@@ -21300,7 +23062,6 @@
                 <w:b/>
                 <w:szCs w:val="14"/>
               </w:rPr>
-              <w:lastRenderedPageBreak/>
               <w:t>spi</w:t>
             </w:r>
             <w:r>
@@ -23319,6 +25080,7 @@
                 <w:b/>
                 <w:szCs w:val="14"/>
               </w:rPr>
+              <w:lastRenderedPageBreak/>
               <w:t>spi</w:t>
             </w:r>
             <w:r>
@@ -24152,6 +25914,984 @@
               </w:rPr>
               <w:t xml:space="preserve"> </w:t>
             </w:r>
+          </w:p>
+        </w:tc>
+      </w:tr>
+      <w:tr>
+        <w:trPr>
+          <w:cantSplit/>
+        </w:trPr>
+        <w:tc>
+          <w:tcPr>
+            <w:tcW w:w="3238" w:type="dxa"/>
+            <w:tcBorders>
+              <w:left w:val="nil"/>
+              <w:right w:val="nil"/>
+            </w:tcBorders>
+            <w:shd w:val="clear" w:color="auto" w:fill="auto"/>
+          </w:tcPr>
+          <w:p>
+            <w:pPr>
+              <w:tabs>
+                <w:tab w:val="left" w:pos="4820"/>
+              </w:tabs>
+              <w:spacing w:line="276" w:lineRule="auto"/>
+              <w:rPr>
+                <w:rFonts w:cs="Helvetica"/>
+                <w:b/>
+                <w:szCs w:val="14"/>
+              </w:rPr>
+            </w:pPr>
+            <w:proofErr w:type="spellStart"/>
+            <w:r>
+              <w:rPr>
+                <w:rFonts w:cs="Helvetica"/>
+                <w:b/>
+                <w:szCs w:val="14"/>
+              </w:rPr>
+              <w:t>spi</w:t>
+            </w:r>
+            <w:r>
+              <w:rPr>
+                <w:rFonts w:cs="Helvetica"/>
+                <w:b/>
+                <w:szCs w:val="14"/>
+              </w:rPr>
+              <w:t>_</w:t>
+            </w:r>
+            <w:r>
+              <w:rPr>
+                <w:rFonts w:cs="Helvetica"/>
+                <w:b/>
+                <w:szCs w:val="14"/>
+              </w:rPr>
+              <w:t>slave_check_</w:t>
+            </w:r>
+            <w:proofErr w:type="gramStart"/>
+            <w:r>
+              <w:rPr>
+                <w:rFonts w:cs="Helvetica"/>
+                <w:b/>
+                <w:szCs w:val="14"/>
+              </w:rPr>
+              <w:t>only</w:t>
+            </w:r>
+            <w:proofErr w:type="spellEnd"/>
+            <w:r>
+              <w:rPr>
+                <w:rFonts w:cs="Helvetica"/>
+                <w:b/>
+                <w:szCs w:val="14"/>
+              </w:rPr>
+              <w:t>(</w:t>
+            </w:r>
+            <w:proofErr w:type="gramEnd"/>
+            <w:r>
+              <w:rPr>
+                <w:rFonts w:cs="Helvetica"/>
+                <w:b/>
+                <w:szCs w:val="14"/>
+              </w:rPr>
+              <w:t>)</w:t>
+            </w:r>
+          </w:p>
+        </w:tc>
+        <w:tc>
+          <w:tcPr>
+            <w:tcW w:w="12265" w:type="dxa"/>
+            <w:tcBorders>
+              <w:left w:val="nil"/>
+              <w:right w:val="nil"/>
+            </w:tcBorders>
+            <w:shd w:val="clear" w:color="auto" w:fill="auto"/>
+            <w:vAlign w:val="center"/>
+          </w:tcPr>
+          <w:p>
+            <w:pPr>
+              <w:tabs>
+                <w:tab w:val="left" w:pos="4820"/>
+              </w:tabs>
+              <w:rPr>
+                <w:rFonts w:cs="Helvetica"/>
+                <w:sz w:val="12"/>
+                <w:szCs w:val="12"/>
+              </w:rPr>
+            </w:pPr>
+          </w:p>
+          <w:p>
+            <w:pPr>
+              <w:tabs>
+                <w:tab w:val="left" w:pos="4820"/>
+              </w:tabs>
+              <w:spacing w:line="276" w:lineRule="auto"/>
+              <w:rPr>
+                <w:rFonts w:cs="Helvetica"/>
+                <w:b/>
+                <w:sz w:val="15"/>
+                <w:szCs w:val="15"/>
+              </w:rPr>
+            </w:pPr>
+            <w:proofErr w:type="spellStart"/>
+            <w:r>
+              <w:rPr>
+                <w:rFonts w:cs="Helvetica"/>
+                <w:b/>
+                <w:sz w:val="15"/>
+                <w:szCs w:val="15"/>
+              </w:rPr>
+              <w:t>spi</w:t>
+            </w:r>
+            <w:r>
+              <w:rPr>
+                <w:rFonts w:cs="Helvetica"/>
+                <w:b/>
+                <w:sz w:val="15"/>
+                <w:szCs w:val="15"/>
+              </w:rPr>
+              <w:t>_</w:t>
+            </w:r>
+            <w:r>
+              <w:rPr>
+                <w:rFonts w:cs="Helvetica"/>
+                <w:b/>
+                <w:sz w:val="15"/>
+                <w:szCs w:val="15"/>
+              </w:rPr>
+              <w:t>slave_check_only</w:t>
+            </w:r>
+            <w:proofErr w:type="spellEnd"/>
+            <w:r>
+              <w:rPr>
+                <w:rFonts w:cs="Helvetica"/>
+                <w:b/>
+                <w:sz w:val="15"/>
+                <w:szCs w:val="15"/>
+              </w:rPr>
+              <w:t xml:space="preserve"> </w:t>
+            </w:r>
+            <w:r>
+              <w:rPr>
+                <w:rFonts w:cs="Helvetica"/>
+                <w:b/>
+                <w:sz w:val="15"/>
+                <w:szCs w:val="15"/>
+              </w:rPr>
+              <w:t>(VVC</w:t>
+            </w:r>
+            <w:r>
+              <w:rPr>
+                <w:rFonts w:cs="Helvetica"/>
+                <w:b/>
+                <w:sz w:val="15"/>
+                <w:szCs w:val="15"/>
+              </w:rPr>
+              <w:t xml:space="preserve">T, </w:t>
+            </w:r>
+            <w:proofErr w:type="spellStart"/>
+            <w:r>
+              <w:rPr>
+                <w:rFonts w:cs="Helvetica"/>
+                <w:b/>
+                <w:sz w:val="15"/>
+                <w:szCs w:val="15"/>
+              </w:rPr>
+              <w:t>vvc_instance_idx</w:t>
+            </w:r>
+            <w:proofErr w:type="spellEnd"/>
+            <w:r>
+              <w:rPr>
+                <w:rFonts w:cs="Helvetica"/>
+                <w:b/>
+                <w:sz w:val="15"/>
+                <w:szCs w:val="15"/>
+              </w:rPr>
+              <w:t xml:space="preserve">, data, </w:t>
+            </w:r>
+            <w:r>
+              <w:rPr>
+                <w:rFonts w:cs="Helvetica"/>
+                <w:b/>
+                <w:sz w:val="15"/>
+                <w:szCs w:val="15"/>
+              </w:rPr>
+              <w:t xml:space="preserve">msg, </w:t>
+            </w:r>
+            <w:r>
+              <w:rPr>
+                <w:rFonts w:cs="Helvetica"/>
+                <w:b/>
+                <w:sz w:val="15"/>
+                <w:szCs w:val="15"/>
+              </w:rPr>
+              <w:t>[</w:t>
+            </w:r>
+            <w:r>
+              <w:rPr>
+                <w:rFonts w:cs="Helvetica"/>
+                <w:b/>
+                <w:sz w:val="15"/>
+                <w:szCs w:val="15"/>
+              </w:rPr>
+              <w:t>see options below</w:t>
+            </w:r>
+            <w:r>
+              <w:rPr>
+                <w:rFonts w:cs="Helvetica"/>
+                <w:b/>
+                <w:sz w:val="15"/>
+                <w:szCs w:val="15"/>
+              </w:rPr>
+              <w:t>]</w:t>
+            </w:r>
+            <w:r>
+              <w:rPr>
+                <w:rFonts w:cs="Helvetica"/>
+                <w:b/>
+                <w:sz w:val="15"/>
+                <w:szCs w:val="15"/>
+              </w:rPr>
+              <w:t>)</w:t>
+            </w:r>
+          </w:p>
+          <w:p>
+            <w:pPr>
+              <w:tabs>
+                <w:tab w:val="left" w:pos="4820"/>
+              </w:tabs>
+              <w:spacing w:line="276" w:lineRule="auto"/>
+              <w:rPr>
+                <w:rFonts w:cs="Helvetica"/>
+                <w:b/>
+                <w:sz w:val="6"/>
+                <w:szCs w:val="6"/>
+              </w:rPr>
+            </w:pPr>
+          </w:p>
+          <w:p>
+            <w:pPr>
+              <w:tabs>
+                <w:tab w:val="left" w:pos="4820"/>
+              </w:tabs>
+              <w:spacing w:line="276" w:lineRule="auto"/>
+              <w:rPr>
+                <w:rFonts w:cs="Helvetica"/>
+                <w:b/>
+                <w:sz w:val="15"/>
+                <w:szCs w:val="15"/>
+              </w:rPr>
+            </w:pPr>
+            <w:r>
+              <w:rPr>
+                <w:rFonts w:cs="Helvetica"/>
+                <w:b/>
+                <w:sz w:val="15"/>
+                <w:szCs w:val="15"/>
+              </w:rPr>
+              <w:t>Options</w:t>
+            </w:r>
+            <w:r>
+              <w:rPr>
+                <w:rFonts w:cs="Helvetica"/>
+                <w:sz w:val="15"/>
+                <w:szCs w:val="15"/>
+              </w:rPr>
+              <w:t xml:space="preserve">: </w:t>
+            </w:r>
+            <w:proofErr w:type="spellStart"/>
+            <w:r>
+              <w:rPr>
+                <w:rFonts w:cs="Helvetica"/>
+                <w:sz w:val="15"/>
+                <w:szCs w:val="15"/>
+              </w:rPr>
+              <w:t>alert_level</w:t>
+            </w:r>
+            <w:proofErr w:type="spellEnd"/>
+            <w:r>
+              <w:rPr>
+                <w:rFonts w:cs="Helvetica"/>
+                <w:sz w:val="15"/>
+                <w:szCs w:val="15"/>
+              </w:rPr>
+              <w:t xml:space="preserve">, </w:t>
+            </w:r>
+            <w:proofErr w:type="spellStart"/>
+            <w:r>
+              <w:rPr>
+                <w:rFonts w:cs="Helvetica"/>
+                <w:sz w:val="15"/>
+                <w:szCs w:val="15"/>
+              </w:rPr>
+              <w:t>when_to_start_transfer</w:t>
+            </w:r>
+            <w:proofErr w:type="spellEnd"/>
+          </w:p>
+          <w:p>
+            <w:pPr>
+              <w:tabs>
+                <w:tab w:val="left" w:pos="4820"/>
+              </w:tabs>
+              <w:spacing w:line="276" w:lineRule="auto"/>
+              <w:rPr>
+                <w:rFonts w:cs="Helvetica"/>
+                <w:sz w:val="6"/>
+                <w:szCs w:val="6"/>
+              </w:rPr>
+            </w:pPr>
+          </w:p>
+          <w:p>
+            <w:pPr>
+              <w:tabs>
+                <w:tab w:val="left" w:pos="4820"/>
+              </w:tabs>
+              <w:spacing w:line="276" w:lineRule="auto"/>
+              <w:rPr>
+                <w:rFonts w:cs="Helvetica"/>
+                <w:sz w:val="15"/>
+                <w:szCs w:val="15"/>
+              </w:rPr>
+            </w:pPr>
+            <w:r>
+              <w:rPr>
+                <w:rFonts w:cs="Helvetica"/>
+                <w:sz w:val="15"/>
+                <w:szCs w:val="15"/>
+              </w:rPr>
+              <w:t xml:space="preserve">The </w:t>
+            </w:r>
+            <w:proofErr w:type="spellStart"/>
+            <w:r>
+              <w:rPr>
+                <w:rFonts w:cs="Helvetica"/>
+                <w:sz w:val="15"/>
+                <w:szCs w:val="15"/>
+              </w:rPr>
+              <w:t>spi</w:t>
+            </w:r>
+            <w:r>
+              <w:rPr>
+                <w:rFonts w:cs="Helvetica"/>
+                <w:sz w:val="15"/>
+                <w:szCs w:val="15"/>
+              </w:rPr>
+              <w:t>_</w:t>
+            </w:r>
+            <w:r>
+              <w:rPr>
+                <w:rFonts w:cs="Helvetica"/>
+                <w:sz w:val="15"/>
+                <w:szCs w:val="15"/>
+              </w:rPr>
+              <w:t>slave_check_</w:t>
+            </w:r>
+            <w:proofErr w:type="gramStart"/>
+            <w:r>
+              <w:rPr>
+                <w:rFonts w:cs="Helvetica"/>
+                <w:sz w:val="15"/>
+                <w:szCs w:val="15"/>
+              </w:rPr>
+              <w:t>only</w:t>
+            </w:r>
+            <w:proofErr w:type="spellEnd"/>
+            <w:r>
+              <w:rPr>
+                <w:rFonts w:cs="Helvetica"/>
+                <w:sz w:val="15"/>
+                <w:szCs w:val="15"/>
+              </w:rPr>
+              <w:t>(</w:t>
+            </w:r>
+            <w:proofErr w:type="gramEnd"/>
+            <w:r>
+              <w:rPr>
+                <w:rFonts w:cs="Helvetica"/>
+                <w:sz w:val="15"/>
+                <w:szCs w:val="15"/>
+              </w:rPr>
+              <w:t>) VVC procedure adds a</w:t>
+            </w:r>
+            <w:r>
+              <w:rPr>
+                <w:rFonts w:cs="Helvetica"/>
+                <w:sz w:val="15"/>
+                <w:szCs w:val="15"/>
+              </w:rPr>
+              <w:t xml:space="preserve"> check</w:t>
+            </w:r>
+            <w:r>
+              <w:rPr>
+                <w:rFonts w:cs="Helvetica"/>
+                <w:sz w:val="15"/>
+                <w:szCs w:val="15"/>
+              </w:rPr>
+              <w:t xml:space="preserve"> command to the </w:t>
+            </w:r>
+            <w:r>
+              <w:rPr>
+                <w:rFonts w:cs="Helvetica"/>
+                <w:sz w:val="15"/>
+                <w:szCs w:val="15"/>
+              </w:rPr>
+              <w:t>SPI</w:t>
+            </w:r>
+            <w:r>
+              <w:rPr>
+                <w:rFonts w:cs="Helvetica"/>
+                <w:sz w:val="15"/>
+                <w:szCs w:val="15"/>
+              </w:rPr>
+              <w:t xml:space="preserve"> VVC executor queue, which will run as soon as all preceding commands have completed. When the </w:t>
+            </w:r>
+            <w:r>
+              <w:rPr>
+                <w:rFonts w:cs="Helvetica"/>
+                <w:sz w:val="15"/>
+                <w:szCs w:val="15"/>
+              </w:rPr>
+              <w:t>check</w:t>
+            </w:r>
+            <w:r>
+              <w:rPr>
+                <w:rFonts w:cs="Helvetica"/>
+                <w:sz w:val="15"/>
+                <w:szCs w:val="15"/>
+              </w:rPr>
+              <w:t xml:space="preserve"> command is scheduled to run, the executor calls the </w:t>
+            </w:r>
+            <w:r>
+              <w:rPr>
+                <w:rFonts w:cs="Helvetica"/>
+                <w:sz w:val="15"/>
+                <w:szCs w:val="15"/>
+              </w:rPr>
+              <w:t>SPI</w:t>
+            </w:r>
+            <w:r>
+              <w:rPr>
+                <w:rFonts w:cs="Helvetica"/>
+                <w:sz w:val="15"/>
+                <w:szCs w:val="15"/>
+              </w:rPr>
+              <w:t xml:space="preserve"> BFM </w:t>
+            </w:r>
+            <w:proofErr w:type="spellStart"/>
+            <w:r>
+              <w:rPr>
+                <w:rFonts w:cs="Helvetica"/>
+                <w:sz w:val="15"/>
+                <w:szCs w:val="15"/>
+              </w:rPr>
+              <w:t>spi_slave_</w:t>
+            </w:r>
+            <w:proofErr w:type="gramStart"/>
+            <w:r>
+              <w:rPr>
+                <w:rFonts w:cs="Helvetica"/>
+                <w:sz w:val="15"/>
+                <w:szCs w:val="15"/>
+              </w:rPr>
+              <w:t>check</w:t>
+            </w:r>
+            <w:proofErr w:type="spellEnd"/>
+            <w:r>
+              <w:rPr>
+                <w:rFonts w:cs="Helvetica"/>
+                <w:sz w:val="15"/>
+                <w:szCs w:val="15"/>
+              </w:rPr>
+              <w:t>(</w:t>
+            </w:r>
+            <w:proofErr w:type="gramEnd"/>
+            <w:r>
+              <w:rPr>
+                <w:rFonts w:cs="Helvetica"/>
+                <w:sz w:val="15"/>
+                <w:szCs w:val="15"/>
+              </w:rPr>
+              <w:t xml:space="preserve">) procedure, described in the </w:t>
+            </w:r>
+            <w:r>
+              <w:rPr>
+                <w:rFonts w:cs="Helvetica"/>
+                <w:sz w:val="15"/>
+                <w:szCs w:val="15"/>
+              </w:rPr>
+              <w:t>SPI</w:t>
+            </w:r>
+            <w:r>
+              <w:rPr>
+                <w:rFonts w:cs="Helvetica"/>
+                <w:sz w:val="15"/>
+                <w:szCs w:val="15"/>
+              </w:rPr>
+              <w:t xml:space="preserve"> BFM </w:t>
+            </w:r>
+            <w:proofErr w:type="spellStart"/>
+            <w:r>
+              <w:rPr>
+                <w:rFonts w:cs="Helvetica"/>
+                <w:sz w:val="15"/>
+                <w:szCs w:val="15"/>
+              </w:rPr>
+              <w:t>QuickR</w:t>
+            </w:r>
+            <w:r>
+              <w:rPr>
+                <w:rFonts w:cs="Helvetica"/>
+                <w:sz w:val="15"/>
+                <w:szCs w:val="15"/>
+              </w:rPr>
+              <w:t>ef</w:t>
+            </w:r>
+            <w:proofErr w:type="spellEnd"/>
+            <w:r>
+              <w:rPr>
+                <w:rFonts w:cs="Helvetica"/>
+                <w:sz w:val="15"/>
+                <w:szCs w:val="15"/>
+              </w:rPr>
+              <w:t xml:space="preserve">. </w:t>
+            </w:r>
+            <w:r>
+              <w:rPr>
+                <w:rFonts w:cs="Helvetica"/>
+                <w:sz w:val="15"/>
+                <w:szCs w:val="15"/>
+              </w:rPr>
+              <w:t xml:space="preserve">The </w:t>
+            </w:r>
+            <w:r>
+              <w:rPr>
+                <w:rFonts w:cs="Helvetica"/>
+                <w:sz w:val="15"/>
+                <w:szCs w:val="15"/>
+              </w:rPr>
+              <w:t>received</w:t>
+            </w:r>
+            <w:r>
+              <w:rPr>
+                <w:rFonts w:cs="Helvetica"/>
+                <w:sz w:val="15"/>
+                <w:szCs w:val="15"/>
+              </w:rPr>
+              <w:t xml:space="preserve"> data will not be store</w:t>
+            </w:r>
+            <w:r>
+              <w:rPr>
+                <w:rFonts w:cs="Helvetica"/>
+                <w:sz w:val="15"/>
+                <w:szCs w:val="15"/>
+              </w:rPr>
+              <w:t xml:space="preserve">d by this procedure and the SPI BFM </w:t>
+            </w:r>
+            <w:proofErr w:type="spellStart"/>
+            <w:r>
+              <w:rPr>
+                <w:rFonts w:cs="Helvetica"/>
+                <w:sz w:val="15"/>
+                <w:szCs w:val="15"/>
+              </w:rPr>
+              <w:t>spi_slave_</w:t>
+            </w:r>
+            <w:proofErr w:type="gramStart"/>
+            <w:r>
+              <w:rPr>
+                <w:rFonts w:cs="Helvetica"/>
+                <w:sz w:val="15"/>
+                <w:szCs w:val="15"/>
+              </w:rPr>
+              <w:t>check</w:t>
+            </w:r>
+            <w:proofErr w:type="spellEnd"/>
+            <w:r>
+              <w:rPr>
+                <w:rFonts w:cs="Helvetica"/>
+                <w:sz w:val="15"/>
+                <w:szCs w:val="15"/>
+              </w:rPr>
+              <w:t>(</w:t>
+            </w:r>
+            <w:proofErr w:type="gramEnd"/>
+            <w:r>
+              <w:rPr>
+                <w:rFonts w:cs="Helvetica"/>
+                <w:sz w:val="15"/>
+                <w:szCs w:val="15"/>
+              </w:rPr>
+              <w:t xml:space="preserve">) procedure </w:t>
+            </w:r>
+            <w:r>
+              <w:rPr>
+                <w:rFonts w:cs="Helvetica"/>
+                <w:sz w:val="15"/>
+                <w:szCs w:val="15"/>
+              </w:rPr>
+              <w:t>will transmit dummy data (0x0)</w:t>
+            </w:r>
+            <w:r>
+              <w:rPr>
+                <w:rFonts w:cs="Helvetica"/>
+                <w:sz w:val="15"/>
+                <w:szCs w:val="15"/>
+              </w:rPr>
+              <w:t xml:space="preserve"> whi</w:t>
+            </w:r>
+            <w:r>
+              <w:rPr>
+                <w:rFonts w:cs="Helvetica"/>
+                <w:sz w:val="15"/>
+                <w:szCs w:val="15"/>
+              </w:rPr>
+              <w:t>le receiving data from the master</w:t>
+            </w:r>
+            <w:r>
+              <w:rPr>
+                <w:rFonts w:cs="Helvetica"/>
+                <w:sz w:val="15"/>
+                <w:szCs w:val="15"/>
+              </w:rPr>
+              <w:t xml:space="preserve"> DUT.</w:t>
+            </w:r>
+          </w:p>
+          <w:p>
+            <w:pPr>
+              <w:tabs>
+                <w:tab w:val="left" w:pos="4820"/>
+              </w:tabs>
+              <w:spacing w:line="276" w:lineRule="auto"/>
+              <w:rPr>
+                <w:rFonts w:cs="Helvetica"/>
+                <w:sz w:val="6"/>
+                <w:szCs w:val="6"/>
+              </w:rPr>
+            </w:pPr>
+          </w:p>
+          <w:p>
+            <w:pPr>
+              <w:tabs>
+                <w:tab w:val="left" w:pos="4820"/>
+              </w:tabs>
+              <w:spacing w:line="276" w:lineRule="auto"/>
+              <w:rPr>
+                <w:rFonts w:cs="Helvetica"/>
+                <w:sz w:val="15"/>
+                <w:szCs w:val="15"/>
+              </w:rPr>
+            </w:pPr>
+            <w:r>
+              <w:rPr>
+                <w:rFonts w:cs="Helvetica"/>
+                <w:sz w:val="15"/>
+                <w:szCs w:val="15"/>
+              </w:rPr>
+              <w:t xml:space="preserve">There is one requirement for running the </w:t>
+            </w:r>
+            <w:proofErr w:type="spellStart"/>
+            <w:r>
+              <w:rPr>
+                <w:rFonts w:cs="Helvetica"/>
+                <w:sz w:val="15"/>
+                <w:szCs w:val="15"/>
+              </w:rPr>
+              <w:t>spi_slave_check_</w:t>
+            </w:r>
+            <w:proofErr w:type="gramStart"/>
+            <w:r>
+              <w:rPr>
+                <w:rFonts w:cs="Helvetica"/>
+                <w:sz w:val="15"/>
+                <w:szCs w:val="15"/>
+              </w:rPr>
+              <w:t>only</w:t>
+            </w:r>
+            <w:proofErr w:type="spellEnd"/>
+            <w:r>
+              <w:rPr>
+                <w:rFonts w:cs="Helvetica"/>
+                <w:sz w:val="15"/>
+                <w:szCs w:val="15"/>
+              </w:rPr>
+              <w:t>(</w:t>
+            </w:r>
+            <w:proofErr w:type="gramEnd"/>
+            <w:r>
+              <w:rPr>
+                <w:rFonts w:cs="Helvetica"/>
+                <w:sz w:val="15"/>
+                <w:szCs w:val="15"/>
+              </w:rPr>
+              <w:t>) procedure:</w:t>
+            </w:r>
+          </w:p>
+          <w:p>
+            <w:pPr>
+              <w:pStyle w:val="ListParagraph"/>
+              <w:numPr>
+                <w:ilvl w:val="0"/>
+                <w:numId w:val="44"/>
+              </w:numPr>
+              <w:tabs>
+                <w:tab w:val="left" w:pos="4820"/>
+              </w:tabs>
+              <w:spacing w:line="276" w:lineRule="auto"/>
+              <w:rPr>
+                <w:rFonts w:cs="Helvetica"/>
+                <w:sz w:val="15"/>
+                <w:szCs w:val="15"/>
+              </w:rPr>
+            </w:pPr>
+            <w:r>
+              <w:rPr>
+                <w:rFonts w:cs="Helvetica"/>
+                <w:sz w:val="15"/>
+                <w:szCs w:val="15"/>
+              </w:rPr>
+              <w:t>The VVC entity with instance index corresponding to the ‘</w:t>
+            </w:r>
+            <w:proofErr w:type="spellStart"/>
+            <w:r>
+              <w:rPr>
+                <w:rFonts w:cs="Helvetica"/>
+                <w:sz w:val="15"/>
+                <w:szCs w:val="15"/>
+              </w:rPr>
+              <w:t>vvc_</w:t>
+            </w:r>
+            <w:r>
+              <w:rPr>
+                <w:rFonts w:cs="Helvetica"/>
+                <w:sz w:val="15"/>
+                <w:szCs w:val="15"/>
+              </w:rPr>
+              <w:t>instance_idx</w:t>
+            </w:r>
+            <w:proofErr w:type="spellEnd"/>
+            <w:r>
+              <w:rPr>
+                <w:rFonts w:cs="Helvetica"/>
+                <w:sz w:val="15"/>
+                <w:szCs w:val="15"/>
+              </w:rPr>
+              <w:t>’ parameter must have the generic constant GC_MASTER_MODE set to FALSE.</w:t>
+            </w:r>
+          </w:p>
+          <w:p>
+            <w:pPr>
+              <w:tabs>
+                <w:tab w:val="left" w:pos="4820"/>
+              </w:tabs>
+              <w:spacing w:line="276" w:lineRule="auto"/>
+              <w:rPr>
+                <w:rFonts w:cs="Helvetica"/>
+                <w:sz w:val="6"/>
+                <w:szCs w:val="6"/>
+              </w:rPr>
+            </w:pPr>
+          </w:p>
+          <w:p>
+            <w:pPr>
+              <w:tabs>
+                <w:tab w:val="left" w:pos="4820"/>
+              </w:tabs>
+              <w:spacing w:line="276" w:lineRule="auto"/>
+              <w:rPr>
+                <w:rFonts w:cs="Helvetica"/>
+                <w:sz w:val="15"/>
+                <w:szCs w:val="15"/>
+              </w:rPr>
+            </w:pPr>
+            <w:r>
+              <w:rPr>
+                <w:rFonts w:cs="Helvetica"/>
+                <w:sz w:val="15"/>
+                <w:szCs w:val="15"/>
+              </w:rPr>
+              <w:t>Examples</w:t>
+            </w:r>
+            <w:r>
+              <w:rPr>
+                <w:rFonts w:cs="Helvetica"/>
+                <w:sz w:val="15"/>
+                <w:szCs w:val="15"/>
+              </w:rPr>
+              <w:t xml:space="preserve">.  </w:t>
+            </w:r>
+          </w:p>
+          <w:p>
+            <w:pPr>
+              <w:tabs>
+                <w:tab w:val="left" w:pos="4820"/>
+              </w:tabs>
+              <w:spacing w:line="276" w:lineRule="auto"/>
+              <w:rPr>
+                <w:rFonts w:ascii="Courier New" w:hAnsi="Courier New" w:cs="Courier New"/>
+                <w:sz w:val="15"/>
+                <w:szCs w:val="15"/>
+              </w:rPr>
+            </w:pPr>
+            <w:r>
+              <w:rPr>
+                <w:rFonts w:ascii="Courier New" w:hAnsi="Courier New" w:cs="Courier New"/>
+                <w:sz w:val="15"/>
+                <w:szCs w:val="15"/>
+              </w:rPr>
+              <w:t xml:space="preserve">    </w:t>
+            </w:r>
+            <w:proofErr w:type="spellStart"/>
+            <w:r>
+              <w:rPr>
+                <w:rFonts w:ascii="Courier New" w:hAnsi="Courier New" w:cs="Courier New"/>
+                <w:sz w:val="15"/>
+                <w:szCs w:val="15"/>
+              </w:rPr>
+              <w:t>spi_slave_check</w:t>
+            </w:r>
+            <w:r>
+              <w:rPr>
+                <w:rFonts w:ascii="Courier New" w:hAnsi="Courier New" w:cs="Courier New"/>
+                <w:sz w:val="15"/>
+                <w:szCs w:val="15"/>
+              </w:rPr>
+              <w:t>_</w:t>
+            </w:r>
+            <w:proofErr w:type="gramStart"/>
+            <w:r>
+              <w:rPr>
+                <w:rFonts w:ascii="Courier New" w:hAnsi="Courier New" w:cs="Courier New"/>
+                <w:sz w:val="15"/>
+                <w:szCs w:val="15"/>
+              </w:rPr>
+              <w:t>only</w:t>
+            </w:r>
+            <w:proofErr w:type="spellEnd"/>
+            <w:r>
+              <w:rPr>
+                <w:rFonts w:ascii="Courier New" w:hAnsi="Courier New" w:cs="Courier New"/>
+                <w:sz w:val="15"/>
+                <w:szCs w:val="15"/>
+              </w:rPr>
+              <w:t>(</w:t>
+            </w:r>
+            <w:proofErr w:type="gramEnd"/>
+            <w:r>
+              <w:rPr>
+                <w:rFonts w:ascii="Courier New" w:hAnsi="Courier New" w:cs="Courier New"/>
+                <w:sz w:val="15"/>
+                <w:szCs w:val="15"/>
+              </w:rPr>
+              <w:t>SPI_VVCT, 1, x”0D”, “Expecting carriage return from Peripheral 1”);</w:t>
+            </w:r>
+          </w:p>
+          <w:p>
+            <w:pPr>
+              <w:tabs>
+                <w:tab w:val="left" w:pos="4820"/>
+              </w:tabs>
+              <w:spacing w:line="276" w:lineRule="auto"/>
+              <w:rPr>
+                <w:rFonts w:ascii="Courier New" w:hAnsi="Courier New" w:cs="Courier New"/>
+                <w:sz w:val="15"/>
+                <w:szCs w:val="15"/>
+              </w:rPr>
+            </w:pPr>
+            <w:r>
+              <w:rPr>
+                <w:rFonts w:ascii="Courier New" w:hAnsi="Courier New" w:cs="Courier New"/>
+                <w:sz w:val="15"/>
+                <w:szCs w:val="15"/>
+              </w:rPr>
+              <w:t xml:space="preserve">    </w:t>
+            </w:r>
+            <w:proofErr w:type="spellStart"/>
+            <w:r>
+              <w:rPr>
+                <w:rFonts w:ascii="Courier New" w:hAnsi="Courier New" w:cs="Courier New"/>
+                <w:sz w:val="15"/>
+                <w:szCs w:val="15"/>
+              </w:rPr>
+              <w:t>spi_slave_check</w:t>
+            </w:r>
+            <w:r>
+              <w:rPr>
+                <w:rFonts w:ascii="Courier New" w:hAnsi="Courier New" w:cs="Courier New"/>
+                <w:sz w:val="15"/>
+                <w:szCs w:val="15"/>
+              </w:rPr>
+              <w:t>_</w:t>
+            </w:r>
+            <w:proofErr w:type="gramStart"/>
+            <w:r>
+              <w:rPr>
+                <w:rFonts w:ascii="Courier New" w:hAnsi="Courier New" w:cs="Courier New"/>
+                <w:sz w:val="15"/>
+                <w:szCs w:val="15"/>
+              </w:rPr>
+              <w:t>only</w:t>
+            </w:r>
+            <w:proofErr w:type="spellEnd"/>
+            <w:r>
+              <w:rPr>
+                <w:rFonts w:ascii="Courier New" w:hAnsi="Courier New" w:cs="Courier New"/>
+                <w:sz w:val="15"/>
+                <w:szCs w:val="15"/>
+              </w:rPr>
+              <w:t>(</w:t>
+            </w:r>
+            <w:proofErr w:type="gramEnd"/>
+            <w:r>
+              <w:rPr>
+                <w:rFonts w:ascii="Courier New" w:hAnsi="Courier New" w:cs="Courier New"/>
+                <w:sz w:val="15"/>
+                <w:szCs w:val="15"/>
+              </w:rPr>
+              <w:t>SPI_VVCT, 1, C_CR_BYTE,</w:t>
+            </w:r>
+            <w:r>
+              <w:rPr>
+                <w:rFonts w:ascii="Courier New" w:hAnsi="Courier New" w:cs="Courier New"/>
+                <w:sz w:val="15"/>
+                <w:szCs w:val="15"/>
+              </w:rPr>
+              <w:t xml:space="preserve"> </w:t>
+            </w:r>
+            <w:r>
+              <w:rPr>
+                <w:rFonts w:ascii="Courier New" w:hAnsi="Courier New" w:cs="Courier New"/>
+                <w:sz w:val="15"/>
+                <w:szCs w:val="15"/>
+              </w:rPr>
+              <w:t>“Expecting carriage return from Peripheral 1”</w:t>
+            </w:r>
+            <w:r>
+              <w:rPr>
+                <w:rFonts w:ascii="Courier New" w:hAnsi="Courier New" w:cs="Courier New"/>
+                <w:sz w:val="15"/>
+                <w:szCs w:val="15"/>
+              </w:rPr>
+              <w:t>, ERROR, START_TRANSFER_ON_NEXT_SS</w:t>
+            </w:r>
+            <w:r>
+              <w:rPr>
+                <w:rFonts w:ascii="Courier New" w:hAnsi="Courier New" w:cs="Courier New"/>
+                <w:sz w:val="15"/>
+                <w:szCs w:val="15"/>
+              </w:rPr>
+              <w:t>);</w:t>
+            </w:r>
+          </w:p>
+          <w:p>
+            <w:pPr>
+              <w:tabs>
+                <w:tab w:val="left" w:pos="4820"/>
+              </w:tabs>
+              <w:spacing w:line="276" w:lineRule="auto"/>
+              <w:rPr>
+                <w:rFonts w:cs="Helvetica"/>
+                <w:sz w:val="15"/>
+                <w:szCs w:val="15"/>
+              </w:rPr>
+            </w:pPr>
           </w:p>
         </w:tc>
       </w:tr>
@@ -24181,59 +26921,214 @@
                 <w:szCs w:val="14"/>
               </w:rPr>
             </w:pPr>
-            <w:proofErr w:type="spellStart"/>
-            <w:r>
+          </w:p>
+          <w:p>
+            <w:pPr>
+              <w:tabs>
+                <w:tab w:val="left" w:pos="4820"/>
+              </w:tabs>
+              <w:spacing w:line="276" w:lineRule="auto"/>
               <w:rPr>
                 <w:rFonts w:cs="Helvetica"/>
                 <w:b/>
                 <w:szCs w:val="14"/>
               </w:rPr>
-              <w:lastRenderedPageBreak/>
-              <w:t>spi</w:t>
-            </w:r>
-            <w:r>
+            </w:pPr>
+          </w:p>
+          <w:p>
+            <w:pPr>
+              <w:tabs>
+                <w:tab w:val="left" w:pos="4820"/>
+              </w:tabs>
+              <w:spacing w:line="276" w:lineRule="auto"/>
               <w:rPr>
                 <w:rFonts w:cs="Helvetica"/>
                 <w:b/>
                 <w:szCs w:val="14"/>
               </w:rPr>
-              <w:t>_</w:t>
-            </w:r>
-            <w:r>
+            </w:pPr>
+          </w:p>
+          <w:p>
+            <w:pPr>
+              <w:tabs>
+                <w:tab w:val="left" w:pos="4820"/>
+              </w:tabs>
+              <w:spacing w:line="276" w:lineRule="auto"/>
               <w:rPr>
                 <w:rFonts w:cs="Helvetica"/>
                 <w:b/>
                 <w:szCs w:val="14"/>
               </w:rPr>
-              <w:t>slave_check_</w:t>
-            </w:r>
-            <w:proofErr w:type="gramStart"/>
-            <w:r>
+            </w:pPr>
+          </w:p>
+          <w:p>
+            <w:pPr>
+              <w:tabs>
+                <w:tab w:val="left" w:pos="4820"/>
+              </w:tabs>
+              <w:spacing w:line="276" w:lineRule="auto"/>
               <w:rPr>
                 <w:rFonts w:cs="Helvetica"/>
                 <w:b/>
                 <w:szCs w:val="14"/>
               </w:rPr>
-              <w:t>only</w:t>
-            </w:r>
-            <w:proofErr w:type="spellEnd"/>
-            <w:r>
+            </w:pPr>
+          </w:p>
+          <w:p>
+            <w:pPr>
+              <w:tabs>
+                <w:tab w:val="left" w:pos="4820"/>
+              </w:tabs>
+              <w:spacing w:line="276" w:lineRule="auto"/>
               <w:rPr>
                 <w:rFonts w:cs="Helvetica"/>
                 <w:b/>
                 <w:szCs w:val="14"/>
               </w:rPr>
-              <w:t>(</w:t>
-            </w:r>
-            <w:proofErr w:type="gramEnd"/>
-            <w:r>
+            </w:pPr>
+          </w:p>
+          <w:p>
+            <w:pPr>
+              <w:tabs>
+                <w:tab w:val="left" w:pos="4820"/>
+              </w:tabs>
+              <w:spacing w:line="276" w:lineRule="auto"/>
               <w:rPr>
                 <w:rFonts w:cs="Helvetica"/>
                 <w:b/>
                 <w:szCs w:val="14"/>
               </w:rPr>
-              <w:t>)</w:t>
-            </w:r>
+            </w:pPr>
+          </w:p>
+          <w:p>
+            <w:pPr>
+              <w:tabs>
+                <w:tab w:val="left" w:pos="4820"/>
+              </w:tabs>
+              <w:spacing w:line="276" w:lineRule="auto"/>
+              <w:rPr>
+                <w:rFonts w:cs="Helvetica"/>
+                <w:b/>
+                <w:szCs w:val="14"/>
+              </w:rPr>
+            </w:pPr>
+          </w:p>
+          <w:p>
+            <w:pPr>
+              <w:tabs>
+                <w:tab w:val="left" w:pos="4820"/>
+              </w:tabs>
+              <w:spacing w:line="276" w:lineRule="auto"/>
+              <w:rPr>
+                <w:rFonts w:cs="Helvetica"/>
+                <w:b/>
+                <w:szCs w:val="14"/>
+              </w:rPr>
+            </w:pPr>
+          </w:p>
+          <w:p>
+            <w:pPr>
+              <w:tabs>
+                <w:tab w:val="left" w:pos="4820"/>
+              </w:tabs>
+              <w:spacing w:line="276" w:lineRule="auto"/>
+              <w:rPr>
+                <w:rFonts w:cs="Helvetica"/>
+                <w:b/>
+                <w:szCs w:val="14"/>
+              </w:rPr>
+            </w:pPr>
+          </w:p>
+          <w:p>
+            <w:pPr>
+              <w:tabs>
+                <w:tab w:val="left" w:pos="4820"/>
+              </w:tabs>
+              <w:spacing w:line="276" w:lineRule="auto"/>
+              <w:rPr>
+                <w:rFonts w:cs="Helvetica"/>
+                <w:b/>
+                <w:szCs w:val="14"/>
+              </w:rPr>
+            </w:pPr>
+          </w:p>
+          <w:p>
+            <w:pPr>
+              <w:tabs>
+                <w:tab w:val="left" w:pos="4820"/>
+              </w:tabs>
+              <w:spacing w:line="276" w:lineRule="auto"/>
+              <w:rPr>
+                <w:rFonts w:cs="Helvetica"/>
+                <w:b/>
+                <w:szCs w:val="14"/>
+              </w:rPr>
+            </w:pPr>
+          </w:p>
+          <w:p>
+            <w:pPr>
+              <w:tabs>
+                <w:tab w:val="left" w:pos="4820"/>
+              </w:tabs>
+              <w:spacing w:line="276" w:lineRule="auto"/>
+              <w:rPr>
+                <w:rFonts w:cs="Helvetica"/>
+                <w:b/>
+                <w:szCs w:val="14"/>
+              </w:rPr>
+            </w:pPr>
+          </w:p>
+          <w:p>
+            <w:pPr>
+              <w:tabs>
+                <w:tab w:val="left" w:pos="4820"/>
+              </w:tabs>
+              <w:spacing w:line="276" w:lineRule="auto"/>
+              <w:rPr>
+                <w:rFonts w:cs="Helvetica"/>
+                <w:b/>
+                <w:szCs w:val="14"/>
+              </w:rPr>
+            </w:pPr>
+          </w:p>
+          <w:p>
+            <w:pPr>
+              <w:tabs>
+                <w:tab w:val="left" w:pos="4820"/>
+              </w:tabs>
+              <w:spacing w:line="276" w:lineRule="auto"/>
+              <w:rPr>
+                <w:rFonts w:cs="Helvetica"/>
+                <w:b/>
+                <w:szCs w:val="14"/>
+              </w:rPr>
+            </w:pPr>
+          </w:p>
+          <w:p>
+            <w:pPr>
+              <w:tabs>
+                <w:tab w:val="left" w:pos="4820"/>
+              </w:tabs>
+              <w:spacing w:line="276" w:lineRule="auto"/>
+              <w:rPr>
+                <w:rFonts w:cs="Helvetica"/>
+                <w:b/>
+                <w:szCs w:val="14"/>
+              </w:rPr>
+            </w:pPr>
+          </w:p>
+          <w:p>
+            <w:pPr>
+              <w:tabs>
+                <w:tab w:val="left" w:pos="4820"/>
+              </w:tabs>
+              <w:spacing w:line="276" w:lineRule="auto"/>
+              <w:rPr>
+                <w:rFonts w:cs="Helvetica"/>
+                <w:b/>
+                <w:szCs w:val="14"/>
+              </w:rPr>
+            </w:pPr>
           </w:p>
         </w:tc>
         <w:tc>
@@ -24259,881 +27154,6 @@
               </w:rPr>
             </w:pPr>
           </w:p>
-          <w:p>
-            <w:pPr>
-              <w:tabs>
-                <w:tab w:val="left" w:pos="4820"/>
-              </w:tabs>
-              <w:spacing w:line="276" w:lineRule="auto"/>
-              <w:rPr>
-                <w:rFonts w:cs="Helvetica"/>
-                <w:b/>
-                <w:sz w:val="15"/>
-                <w:szCs w:val="15"/>
-              </w:rPr>
-            </w:pPr>
-            <w:proofErr w:type="spellStart"/>
-            <w:r>
-              <w:rPr>
-                <w:rFonts w:cs="Helvetica"/>
-                <w:b/>
-                <w:sz w:val="15"/>
-                <w:szCs w:val="15"/>
-              </w:rPr>
-              <w:t>spi</w:t>
-            </w:r>
-            <w:r>
-              <w:rPr>
-                <w:rFonts w:cs="Helvetica"/>
-                <w:b/>
-                <w:sz w:val="15"/>
-                <w:szCs w:val="15"/>
-              </w:rPr>
-              <w:t>_</w:t>
-            </w:r>
-            <w:r>
-              <w:rPr>
-                <w:rFonts w:cs="Helvetica"/>
-                <w:b/>
-                <w:sz w:val="15"/>
-                <w:szCs w:val="15"/>
-              </w:rPr>
-              <w:t>slave_check_only</w:t>
-            </w:r>
-            <w:proofErr w:type="spellEnd"/>
-            <w:r>
-              <w:rPr>
-                <w:rFonts w:cs="Helvetica"/>
-                <w:b/>
-                <w:sz w:val="15"/>
-                <w:szCs w:val="15"/>
-              </w:rPr>
-              <w:t xml:space="preserve"> </w:t>
-            </w:r>
-            <w:r>
-              <w:rPr>
-                <w:rFonts w:cs="Helvetica"/>
-                <w:b/>
-                <w:sz w:val="15"/>
-                <w:szCs w:val="15"/>
-              </w:rPr>
-              <w:t>(VVC</w:t>
-            </w:r>
-            <w:r>
-              <w:rPr>
-                <w:rFonts w:cs="Helvetica"/>
-                <w:b/>
-                <w:sz w:val="15"/>
-                <w:szCs w:val="15"/>
-              </w:rPr>
-              <w:t xml:space="preserve">T, </w:t>
-            </w:r>
-            <w:proofErr w:type="spellStart"/>
-            <w:r>
-              <w:rPr>
-                <w:rFonts w:cs="Helvetica"/>
-                <w:b/>
-                <w:sz w:val="15"/>
-                <w:szCs w:val="15"/>
-              </w:rPr>
-              <w:t>vvc_instance_idx</w:t>
-            </w:r>
-            <w:proofErr w:type="spellEnd"/>
-            <w:r>
-              <w:rPr>
-                <w:rFonts w:cs="Helvetica"/>
-                <w:b/>
-                <w:sz w:val="15"/>
-                <w:szCs w:val="15"/>
-              </w:rPr>
-              <w:t xml:space="preserve">, data, </w:t>
-            </w:r>
-            <w:r>
-              <w:rPr>
-                <w:rFonts w:cs="Helvetica"/>
-                <w:b/>
-                <w:sz w:val="15"/>
-                <w:szCs w:val="15"/>
-              </w:rPr>
-              <w:t xml:space="preserve">msg, </w:t>
-            </w:r>
-            <w:r>
-              <w:rPr>
-                <w:rFonts w:cs="Helvetica"/>
-                <w:b/>
-                <w:sz w:val="15"/>
-                <w:szCs w:val="15"/>
-              </w:rPr>
-              <w:t>[</w:t>
-            </w:r>
-            <w:r>
-              <w:rPr>
-                <w:rFonts w:cs="Helvetica"/>
-                <w:b/>
-                <w:sz w:val="15"/>
-                <w:szCs w:val="15"/>
-              </w:rPr>
-              <w:t>see options below</w:t>
-            </w:r>
-            <w:r>
-              <w:rPr>
-                <w:rFonts w:cs="Helvetica"/>
-                <w:b/>
-                <w:sz w:val="15"/>
-                <w:szCs w:val="15"/>
-              </w:rPr>
-              <w:t>]</w:t>
-            </w:r>
-            <w:r>
-              <w:rPr>
-                <w:rFonts w:cs="Helvetica"/>
-                <w:b/>
-                <w:sz w:val="15"/>
-                <w:szCs w:val="15"/>
-              </w:rPr>
-              <w:t>)</w:t>
-            </w:r>
-          </w:p>
-          <w:p>
-            <w:pPr>
-              <w:tabs>
-                <w:tab w:val="left" w:pos="4820"/>
-              </w:tabs>
-              <w:spacing w:line="276" w:lineRule="auto"/>
-              <w:rPr>
-                <w:rFonts w:cs="Helvetica"/>
-                <w:b/>
-                <w:sz w:val="6"/>
-                <w:szCs w:val="6"/>
-              </w:rPr>
-            </w:pPr>
-          </w:p>
-          <w:p>
-            <w:pPr>
-              <w:tabs>
-                <w:tab w:val="left" w:pos="4820"/>
-              </w:tabs>
-              <w:spacing w:line="276" w:lineRule="auto"/>
-              <w:rPr>
-                <w:rFonts w:cs="Helvetica"/>
-                <w:b/>
-                <w:sz w:val="15"/>
-                <w:szCs w:val="15"/>
-              </w:rPr>
-            </w:pPr>
-            <w:r>
-              <w:rPr>
-                <w:rFonts w:cs="Helvetica"/>
-                <w:b/>
-                <w:sz w:val="15"/>
-                <w:szCs w:val="15"/>
-              </w:rPr>
-              <w:t>Options</w:t>
-            </w:r>
-            <w:r>
-              <w:rPr>
-                <w:rFonts w:cs="Helvetica"/>
-                <w:sz w:val="15"/>
-                <w:szCs w:val="15"/>
-              </w:rPr>
-              <w:t xml:space="preserve">: </w:t>
-            </w:r>
-            <w:proofErr w:type="spellStart"/>
-            <w:r>
-              <w:rPr>
-                <w:rFonts w:cs="Helvetica"/>
-                <w:sz w:val="15"/>
-                <w:szCs w:val="15"/>
-              </w:rPr>
-              <w:t>alert_level</w:t>
-            </w:r>
-            <w:proofErr w:type="spellEnd"/>
-            <w:r>
-              <w:rPr>
-                <w:rFonts w:cs="Helvetica"/>
-                <w:sz w:val="15"/>
-                <w:szCs w:val="15"/>
-              </w:rPr>
-              <w:t xml:space="preserve">, </w:t>
-            </w:r>
-            <w:proofErr w:type="spellStart"/>
-            <w:r>
-              <w:rPr>
-                <w:rFonts w:cs="Helvetica"/>
-                <w:sz w:val="15"/>
-                <w:szCs w:val="15"/>
-              </w:rPr>
-              <w:t>when_to_start_transfer</w:t>
-            </w:r>
-            <w:proofErr w:type="spellEnd"/>
-          </w:p>
-          <w:p>
-            <w:pPr>
-              <w:tabs>
-                <w:tab w:val="left" w:pos="4820"/>
-              </w:tabs>
-              <w:spacing w:line="276" w:lineRule="auto"/>
-              <w:rPr>
-                <w:rFonts w:cs="Helvetica"/>
-                <w:sz w:val="6"/>
-                <w:szCs w:val="6"/>
-              </w:rPr>
-            </w:pPr>
-          </w:p>
-          <w:p>
-            <w:pPr>
-              <w:tabs>
-                <w:tab w:val="left" w:pos="4820"/>
-              </w:tabs>
-              <w:spacing w:line="276" w:lineRule="auto"/>
-              <w:rPr>
-                <w:rFonts w:cs="Helvetica"/>
-                <w:sz w:val="15"/>
-                <w:szCs w:val="15"/>
-              </w:rPr>
-            </w:pPr>
-            <w:r>
-              <w:rPr>
-                <w:rFonts w:cs="Helvetica"/>
-                <w:sz w:val="15"/>
-                <w:szCs w:val="15"/>
-              </w:rPr>
-              <w:t xml:space="preserve">The </w:t>
-            </w:r>
-            <w:proofErr w:type="spellStart"/>
-            <w:r>
-              <w:rPr>
-                <w:rFonts w:cs="Helvetica"/>
-                <w:sz w:val="15"/>
-                <w:szCs w:val="15"/>
-              </w:rPr>
-              <w:t>spi</w:t>
-            </w:r>
-            <w:r>
-              <w:rPr>
-                <w:rFonts w:cs="Helvetica"/>
-                <w:sz w:val="15"/>
-                <w:szCs w:val="15"/>
-              </w:rPr>
-              <w:t>_</w:t>
-            </w:r>
-            <w:r>
-              <w:rPr>
-                <w:rFonts w:cs="Helvetica"/>
-                <w:sz w:val="15"/>
-                <w:szCs w:val="15"/>
-              </w:rPr>
-              <w:t>slave_check_</w:t>
-            </w:r>
-            <w:proofErr w:type="gramStart"/>
-            <w:r>
-              <w:rPr>
-                <w:rFonts w:cs="Helvetica"/>
-                <w:sz w:val="15"/>
-                <w:szCs w:val="15"/>
-              </w:rPr>
-              <w:t>only</w:t>
-            </w:r>
-            <w:proofErr w:type="spellEnd"/>
-            <w:r>
-              <w:rPr>
-                <w:rFonts w:cs="Helvetica"/>
-                <w:sz w:val="15"/>
-                <w:szCs w:val="15"/>
-              </w:rPr>
-              <w:t>(</w:t>
-            </w:r>
-            <w:proofErr w:type="gramEnd"/>
-            <w:r>
-              <w:rPr>
-                <w:rFonts w:cs="Helvetica"/>
-                <w:sz w:val="15"/>
-                <w:szCs w:val="15"/>
-              </w:rPr>
-              <w:t>) VVC procedure adds a</w:t>
-            </w:r>
-            <w:r>
-              <w:rPr>
-                <w:rFonts w:cs="Helvetica"/>
-                <w:sz w:val="15"/>
-                <w:szCs w:val="15"/>
-              </w:rPr>
-              <w:t xml:space="preserve"> check</w:t>
-            </w:r>
-            <w:r>
-              <w:rPr>
-                <w:rFonts w:cs="Helvetica"/>
-                <w:sz w:val="15"/>
-                <w:szCs w:val="15"/>
-              </w:rPr>
-              <w:t xml:space="preserve"> command to the </w:t>
-            </w:r>
-            <w:r>
-              <w:rPr>
-                <w:rFonts w:cs="Helvetica"/>
-                <w:sz w:val="15"/>
-                <w:szCs w:val="15"/>
-              </w:rPr>
-              <w:t>SPI</w:t>
-            </w:r>
-            <w:r>
-              <w:rPr>
-                <w:rFonts w:cs="Helvetica"/>
-                <w:sz w:val="15"/>
-                <w:szCs w:val="15"/>
-              </w:rPr>
-              <w:t xml:space="preserve"> VVC executor queue, which will run as soon as all preceding commands have completed. When the </w:t>
-            </w:r>
-            <w:r>
-              <w:rPr>
-                <w:rFonts w:cs="Helvetica"/>
-                <w:sz w:val="15"/>
-                <w:szCs w:val="15"/>
-              </w:rPr>
-              <w:t>check</w:t>
-            </w:r>
-            <w:r>
-              <w:rPr>
-                <w:rFonts w:cs="Helvetica"/>
-                <w:sz w:val="15"/>
-                <w:szCs w:val="15"/>
-              </w:rPr>
-              <w:t xml:space="preserve"> command is scheduled to run, the executor calls the </w:t>
-            </w:r>
-            <w:r>
-              <w:rPr>
-                <w:rFonts w:cs="Helvetica"/>
-                <w:sz w:val="15"/>
-                <w:szCs w:val="15"/>
-              </w:rPr>
-              <w:t>SPI</w:t>
-            </w:r>
-            <w:r>
-              <w:rPr>
-                <w:rFonts w:cs="Helvetica"/>
-                <w:sz w:val="15"/>
-                <w:szCs w:val="15"/>
-              </w:rPr>
-              <w:t xml:space="preserve"> BFM </w:t>
-            </w:r>
-            <w:proofErr w:type="spellStart"/>
-            <w:r>
-              <w:rPr>
-                <w:rFonts w:cs="Helvetica"/>
-                <w:sz w:val="15"/>
-                <w:szCs w:val="15"/>
-              </w:rPr>
-              <w:t>spi_slave_</w:t>
-            </w:r>
-            <w:proofErr w:type="gramStart"/>
-            <w:r>
-              <w:rPr>
-                <w:rFonts w:cs="Helvetica"/>
-                <w:sz w:val="15"/>
-                <w:szCs w:val="15"/>
-              </w:rPr>
-              <w:t>check</w:t>
-            </w:r>
-            <w:proofErr w:type="spellEnd"/>
-            <w:r>
-              <w:rPr>
-                <w:rFonts w:cs="Helvetica"/>
-                <w:sz w:val="15"/>
-                <w:szCs w:val="15"/>
-              </w:rPr>
-              <w:t>(</w:t>
-            </w:r>
-            <w:proofErr w:type="gramEnd"/>
-            <w:r>
-              <w:rPr>
-                <w:rFonts w:cs="Helvetica"/>
-                <w:sz w:val="15"/>
-                <w:szCs w:val="15"/>
-              </w:rPr>
-              <w:t xml:space="preserve">) procedure, described in the </w:t>
-            </w:r>
-            <w:r>
-              <w:rPr>
-                <w:rFonts w:cs="Helvetica"/>
-                <w:sz w:val="15"/>
-                <w:szCs w:val="15"/>
-              </w:rPr>
-              <w:t>SPI</w:t>
-            </w:r>
-            <w:r>
-              <w:rPr>
-                <w:rFonts w:cs="Helvetica"/>
-                <w:sz w:val="15"/>
-                <w:szCs w:val="15"/>
-              </w:rPr>
-              <w:t xml:space="preserve"> BFM </w:t>
-            </w:r>
-            <w:proofErr w:type="spellStart"/>
-            <w:r>
-              <w:rPr>
-                <w:rFonts w:cs="Helvetica"/>
-                <w:sz w:val="15"/>
-                <w:szCs w:val="15"/>
-              </w:rPr>
-              <w:t>QuickR</w:t>
-            </w:r>
-            <w:r>
-              <w:rPr>
-                <w:rFonts w:cs="Helvetica"/>
-                <w:sz w:val="15"/>
-                <w:szCs w:val="15"/>
-              </w:rPr>
-              <w:t>ef</w:t>
-            </w:r>
-            <w:proofErr w:type="spellEnd"/>
-            <w:r>
-              <w:rPr>
-                <w:rFonts w:cs="Helvetica"/>
-                <w:sz w:val="15"/>
-                <w:szCs w:val="15"/>
-              </w:rPr>
-              <w:t xml:space="preserve">. </w:t>
-            </w:r>
-            <w:r>
-              <w:rPr>
-                <w:rFonts w:cs="Helvetica"/>
-                <w:sz w:val="15"/>
-                <w:szCs w:val="15"/>
-              </w:rPr>
-              <w:t xml:space="preserve">The </w:t>
-            </w:r>
-            <w:r>
-              <w:rPr>
-                <w:rFonts w:cs="Helvetica"/>
-                <w:sz w:val="15"/>
-                <w:szCs w:val="15"/>
-              </w:rPr>
-              <w:t>received</w:t>
-            </w:r>
-            <w:r>
-              <w:rPr>
-                <w:rFonts w:cs="Helvetica"/>
-                <w:sz w:val="15"/>
-                <w:szCs w:val="15"/>
-              </w:rPr>
-              <w:t xml:space="preserve"> data will not be store</w:t>
-            </w:r>
-            <w:r>
-              <w:rPr>
-                <w:rFonts w:cs="Helvetica"/>
-                <w:sz w:val="15"/>
-                <w:szCs w:val="15"/>
-              </w:rPr>
-              <w:t xml:space="preserve">d by this procedure and the SPI BFM </w:t>
-            </w:r>
-            <w:proofErr w:type="spellStart"/>
-            <w:r>
-              <w:rPr>
-                <w:rFonts w:cs="Helvetica"/>
-                <w:sz w:val="15"/>
-                <w:szCs w:val="15"/>
-              </w:rPr>
-              <w:t>spi_slave_</w:t>
-            </w:r>
-            <w:proofErr w:type="gramStart"/>
-            <w:r>
-              <w:rPr>
-                <w:rFonts w:cs="Helvetica"/>
-                <w:sz w:val="15"/>
-                <w:szCs w:val="15"/>
-              </w:rPr>
-              <w:t>check</w:t>
-            </w:r>
-            <w:proofErr w:type="spellEnd"/>
-            <w:r>
-              <w:rPr>
-                <w:rFonts w:cs="Helvetica"/>
-                <w:sz w:val="15"/>
-                <w:szCs w:val="15"/>
-              </w:rPr>
-              <w:t>(</w:t>
-            </w:r>
-            <w:proofErr w:type="gramEnd"/>
-            <w:r>
-              <w:rPr>
-                <w:rFonts w:cs="Helvetica"/>
-                <w:sz w:val="15"/>
-                <w:szCs w:val="15"/>
-              </w:rPr>
-              <w:t xml:space="preserve">) procedure </w:t>
-            </w:r>
-            <w:r>
-              <w:rPr>
-                <w:rFonts w:cs="Helvetica"/>
-                <w:sz w:val="15"/>
-                <w:szCs w:val="15"/>
-              </w:rPr>
-              <w:t>will transmit dummy data (0x0)</w:t>
-            </w:r>
-            <w:r>
-              <w:rPr>
-                <w:rFonts w:cs="Helvetica"/>
-                <w:sz w:val="15"/>
-                <w:szCs w:val="15"/>
-              </w:rPr>
-              <w:t xml:space="preserve"> whi</w:t>
-            </w:r>
-            <w:r>
-              <w:rPr>
-                <w:rFonts w:cs="Helvetica"/>
-                <w:sz w:val="15"/>
-                <w:szCs w:val="15"/>
-              </w:rPr>
-              <w:t>le receiving data from the master</w:t>
-            </w:r>
-            <w:r>
-              <w:rPr>
-                <w:rFonts w:cs="Helvetica"/>
-                <w:sz w:val="15"/>
-                <w:szCs w:val="15"/>
-              </w:rPr>
-              <w:t xml:space="preserve"> DUT.</w:t>
-            </w:r>
-          </w:p>
-          <w:p>
-            <w:pPr>
-              <w:tabs>
-                <w:tab w:val="left" w:pos="4820"/>
-              </w:tabs>
-              <w:spacing w:line="276" w:lineRule="auto"/>
-              <w:rPr>
-                <w:rFonts w:cs="Helvetica"/>
-                <w:sz w:val="6"/>
-                <w:szCs w:val="6"/>
-              </w:rPr>
-            </w:pPr>
-          </w:p>
-          <w:p>
-            <w:pPr>
-              <w:tabs>
-                <w:tab w:val="left" w:pos="4820"/>
-              </w:tabs>
-              <w:spacing w:line="276" w:lineRule="auto"/>
-              <w:rPr>
-                <w:rFonts w:cs="Helvetica"/>
-                <w:sz w:val="15"/>
-                <w:szCs w:val="15"/>
-              </w:rPr>
-            </w:pPr>
-            <w:r>
-              <w:rPr>
-                <w:rFonts w:cs="Helvetica"/>
-                <w:sz w:val="15"/>
-                <w:szCs w:val="15"/>
-              </w:rPr>
-              <w:t xml:space="preserve">There is one requirement for running the </w:t>
-            </w:r>
-            <w:proofErr w:type="spellStart"/>
-            <w:r>
-              <w:rPr>
-                <w:rFonts w:cs="Helvetica"/>
-                <w:sz w:val="15"/>
-                <w:szCs w:val="15"/>
-              </w:rPr>
-              <w:t>spi_slave_check_</w:t>
-            </w:r>
-            <w:proofErr w:type="gramStart"/>
-            <w:r>
-              <w:rPr>
-                <w:rFonts w:cs="Helvetica"/>
-                <w:sz w:val="15"/>
-                <w:szCs w:val="15"/>
-              </w:rPr>
-              <w:t>only</w:t>
-            </w:r>
-            <w:proofErr w:type="spellEnd"/>
-            <w:r>
-              <w:rPr>
-                <w:rFonts w:cs="Helvetica"/>
-                <w:sz w:val="15"/>
-                <w:szCs w:val="15"/>
-              </w:rPr>
-              <w:t>(</w:t>
-            </w:r>
-            <w:proofErr w:type="gramEnd"/>
-            <w:r>
-              <w:rPr>
-                <w:rFonts w:cs="Helvetica"/>
-                <w:sz w:val="15"/>
-                <w:szCs w:val="15"/>
-              </w:rPr>
-              <w:t>) procedure:</w:t>
-            </w:r>
-          </w:p>
-          <w:p>
-            <w:pPr>
-              <w:pStyle w:val="ListParagraph"/>
-              <w:numPr>
-                <w:ilvl w:val="0"/>
-                <w:numId w:val="44"/>
-              </w:numPr>
-              <w:tabs>
-                <w:tab w:val="left" w:pos="4820"/>
-              </w:tabs>
-              <w:spacing w:line="276" w:lineRule="auto"/>
-              <w:rPr>
-                <w:rFonts w:cs="Helvetica"/>
-                <w:sz w:val="15"/>
-                <w:szCs w:val="15"/>
-              </w:rPr>
-            </w:pPr>
-            <w:r>
-              <w:rPr>
-                <w:rFonts w:cs="Helvetica"/>
-                <w:sz w:val="15"/>
-                <w:szCs w:val="15"/>
-              </w:rPr>
-              <w:t>The VVC entity with instance index corresponding to the ‘</w:t>
-            </w:r>
-            <w:proofErr w:type="spellStart"/>
-            <w:r>
-              <w:rPr>
-                <w:rFonts w:cs="Helvetica"/>
-                <w:sz w:val="15"/>
-                <w:szCs w:val="15"/>
-              </w:rPr>
-              <w:t>vvc_</w:t>
-            </w:r>
-            <w:r>
-              <w:rPr>
-                <w:rFonts w:cs="Helvetica"/>
-                <w:sz w:val="15"/>
-                <w:szCs w:val="15"/>
-              </w:rPr>
-              <w:t>instance_idx</w:t>
-            </w:r>
-            <w:proofErr w:type="spellEnd"/>
-            <w:r>
-              <w:rPr>
-                <w:rFonts w:cs="Helvetica"/>
-                <w:sz w:val="15"/>
-                <w:szCs w:val="15"/>
-              </w:rPr>
-              <w:t>’ parameter must have the generic constant GC_MASTER_MODE set to FALSE.</w:t>
-            </w:r>
-          </w:p>
-          <w:p>
-            <w:pPr>
-              <w:tabs>
-                <w:tab w:val="left" w:pos="4820"/>
-              </w:tabs>
-              <w:spacing w:line="276" w:lineRule="auto"/>
-              <w:rPr>
-                <w:rFonts w:cs="Helvetica"/>
-                <w:sz w:val="6"/>
-                <w:szCs w:val="6"/>
-              </w:rPr>
-            </w:pPr>
-          </w:p>
-          <w:p>
-            <w:pPr>
-              <w:tabs>
-                <w:tab w:val="left" w:pos="4820"/>
-              </w:tabs>
-              <w:spacing w:line="276" w:lineRule="auto"/>
-              <w:rPr>
-                <w:rFonts w:cs="Helvetica"/>
-                <w:sz w:val="15"/>
-                <w:szCs w:val="15"/>
-              </w:rPr>
-            </w:pPr>
-            <w:r>
-              <w:rPr>
-                <w:rFonts w:cs="Helvetica"/>
-                <w:sz w:val="15"/>
-                <w:szCs w:val="15"/>
-              </w:rPr>
-              <w:t>Examples</w:t>
-            </w:r>
-            <w:r>
-              <w:rPr>
-                <w:rFonts w:cs="Helvetica"/>
-                <w:sz w:val="15"/>
-                <w:szCs w:val="15"/>
-              </w:rPr>
-              <w:t xml:space="preserve">.  </w:t>
-            </w:r>
-          </w:p>
-          <w:p>
-            <w:pPr>
-              <w:tabs>
-                <w:tab w:val="left" w:pos="4820"/>
-              </w:tabs>
-              <w:spacing w:line="276" w:lineRule="auto"/>
-              <w:rPr>
-                <w:rFonts w:ascii="Courier New" w:hAnsi="Courier New" w:cs="Courier New"/>
-                <w:sz w:val="15"/>
-                <w:szCs w:val="15"/>
-              </w:rPr>
-            </w:pPr>
-            <w:r>
-              <w:rPr>
-                <w:rFonts w:ascii="Courier New" w:hAnsi="Courier New" w:cs="Courier New"/>
-                <w:sz w:val="15"/>
-                <w:szCs w:val="15"/>
-              </w:rPr>
-              <w:t xml:space="preserve">    </w:t>
-            </w:r>
-            <w:proofErr w:type="spellStart"/>
-            <w:r>
-              <w:rPr>
-                <w:rFonts w:ascii="Courier New" w:hAnsi="Courier New" w:cs="Courier New"/>
-                <w:sz w:val="15"/>
-                <w:szCs w:val="15"/>
-              </w:rPr>
-              <w:t>spi_slave_check</w:t>
-            </w:r>
-            <w:r>
-              <w:rPr>
-                <w:rFonts w:ascii="Courier New" w:hAnsi="Courier New" w:cs="Courier New"/>
-                <w:sz w:val="15"/>
-                <w:szCs w:val="15"/>
-              </w:rPr>
-              <w:t>_</w:t>
-            </w:r>
-            <w:proofErr w:type="gramStart"/>
-            <w:r>
-              <w:rPr>
-                <w:rFonts w:ascii="Courier New" w:hAnsi="Courier New" w:cs="Courier New"/>
-                <w:sz w:val="15"/>
-                <w:szCs w:val="15"/>
-              </w:rPr>
-              <w:t>only</w:t>
-            </w:r>
-            <w:proofErr w:type="spellEnd"/>
-            <w:r>
-              <w:rPr>
-                <w:rFonts w:ascii="Courier New" w:hAnsi="Courier New" w:cs="Courier New"/>
-                <w:sz w:val="15"/>
-                <w:szCs w:val="15"/>
-              </w:rPr>
-              <w:t>(</w:t>
-            </w:r>
-            <w:proofErr w:type="gramEnd"/>
-            <w:r>
-              <w:rPr>
-                <w:rFonts w:ascii="Courier New" w:hAnsi="Courier New" w:cs="Courier New"/>
-                <w:sz w:val="15"/>
-                <w:szCs w:val="15"/>
-              </w:rPr>
-              <w:t>SPI_VVCT, 1, x”0D”, “Expecting carriage return from Peripheral 1”);</w:t>
-            </w:r>
-          </w:p>
-          <w:p>
-            <w:pPr>
-              <w:tabs>
-                <w:tab w:val="left" w:pos="4820"/>
-              </w:tabs>
-              <w:spacing w:line="276" w:lineRule="auto"/>
-              <w:rPr>
-                <w:rFonts w:ascii="Courier New" w:hAnsi="Courier New" w:cs="Courier New"/>
-                <w:sz w:val="15"/>
-                <w:szCs w:val="15"/>
-              </w:rPr>
-            </w:pPr>
-            <w:r>
-              <w:rPr>
-                <w:rFonts w:ascii="Courier New" w:hAnsi="Courier New" w:cs="Courier New"/>
-                <w:sz w:val="15"/>
-                <w:szCs w:val="15"/>
-              </w:rPr>
-              <w:t xml:space="preserve">    </w:t>
-            </w:r>
-            <w:proofErr w:type="spellStart"/>
-            <w:r>
-              <w:rPr>
-                <w:rFonts w:ascii="Courier New" w:hAnsi="Courier New" w:cs="Courier New"/>
-                <w:sz w:val="15"/>
-                <w:szCs w:val="15"/>
-              </w:rPr>
-              <w:t>spi_slave_check</w:t>
-            </w:r>
-            <w:r>
-              <w:rPr>
-                <w:rFonts w:ascii="Courier New" w:hAnsi="Courier New" w:cs="Courier New"/>
-                <w:sz w:val="15"/>
-                <w:szCs w:val="15"/>
-              </w:rPr>
-              <w:t>_</w:t>
-            </w:r>
-            <w:proofErr w:type="gramStart"/>
-            <w:r>
-              <w:rPr>
-                <w:rFonts w:ascii="Courier New" w:hAnsi="Courier New" w:cs="Courier New"/>
-                <w:sz w:val="15"/>
-                <w:szCs w:val="15"/>
-              </w:rPr>
-              <w:t>only</w:t>
-            </w:r>
-            <w:proofErr w:type="spellEnd"/>
-            <w:r>
-              <w:rPr>
-                <w:rFonts w:ascii="Courier New" w:hAnsi="Courier New" w:cs="Courier New"/>
-                <w:sz w:val="15"/>
-                <w:szCs w:val="15"/>
-              </w:rPr>
-              <w:t>(</w:t>
-            </w:r>
-            <w:proofErr w:type="gramEnd"/>
-            <w:r>
-              <w:rPr>
-                <w:rFonts w:ascii="Courier New" w:hAnsi="Courier New" w:cs="Courier New"/>
-                <w:sz w:val="15"/>
-                <w:szCs w:val="15"/>
-              </w:rPr>
-              <w:t>SPI_VVCT, 1, C_CR_BYTE,</w:t>
-            </w:r>
-            <w:r>
-              <w:rPr>
-                <w:rFonts w:ascii="Courier New" w:hAnsi="Courier New" w:cs="Courier New"/>
-                <w:sz w:val="15"/>
-                <w:szCs w:val="15"/>
-              </w:rPr>
-              <w:t xml:space="preserve"> </w:t>
-            </w:r>
-            <w:r>
-              <w:rPr>
-                <w:rFonts w:ascii="Courier New" w:hAnsi="Courier New" w:cs="Courier New"/>
-                <w:sz w:val="15"/>
-                <w:szCs w:val="15"/>
-              </w:rPr>
-              <w:t>“Expecting carriage return from Peripheral 1”</w:t>
-            </w:r>
-            <w:r>
-              <w:rPr>
-                <w:rFonts w:ascii="Courier New" w:hAnsi="Courier New" w:cs="Courier New"/>
-                <w:sz w:val="15"/>
-                <w:szCs w:val="15"/>
-              </w:rPr>
-              <w:t>, ERROR, START_TRANSFER_ON_NEXT_SS</w:t>
-            </w:r>
-            <w:r>
-              <w:rPr>
-                <w:rFonts w:ascii="Courier New" w:hAnsi="Courier New" w:cs="Courier New"/>
-                <w:sz w:val="15"/>
-                <w:szCs w:val="15"/>
-              </w:rPr>
-              <w:t>);</w:t>
-            </w:r>
-          </w:p>
-          <w:p>
-            <w:pPr>
-              <w:tabs>
-                <w:tab w:val="left" w:pos="4820"/>
-              </w:tabs>
-              <w:spacing w:line="276" w:lineRule="auto"/>
-              <w:rPr>
-                <w:rFonts w:cs="Helvetica"/>
-                <w:sz w:val="15"/>
-                <w:szCs w:val="15"/>
-              </w:rPr>
-            </w:pPr>
-          </w:p>
         </w:tc>
       </w:tr>
     </w:tbl>
@@ -25148,6 +27168,7 @@
         <w:rPr>
           <w:rFonts w:ascii="Helvetica" w:hAnsi="Helvetica" w:cs="Helvetica"/>
         </w:rPr>
+        <w:lastRenderedPageBreak/>
         <w:t xml:space="preserve">VVC </w:t>
       </w:r>
       <w:r>
@@ -25455,7 +27476,7 @@
                 <w:szCs w:val="18"/>
               </w:rPr>
             </w:pPr>
-            <w:bookmarkStart w:id="2" w:name="_Hlk494267197"/>
+            <w:bookmarkStart w:id="1" w:name="_Hlk494267197"/>
             <w:r>
               <w:rPr>
                 <w:rFonts w:cs="Helvetica"/>
@@ -25472,7 +27493,7 @@
               </w:rPr>
               <w:br/>
             </w:r>
-            <w:bookmarkEnd w:id="2"/>
+            <w:bookmarkEnd w:id="1"/>
             <w:r>
               <w:rPr>
                 <w:rFonts w:cs="Helvetica"/>
@@ -27265,7 +29286,6 @@
         <w:rPr>
           <w:rFonts w:ascii="Helvetica" w:hAnsi="Helvetica" w:cs="Helvetica"/>
         </w:rPr>
-        <w:lastRenderedPageBreak/>
         <w:t>VVC Status</w:t>
       </w:r>
     </w:p>
@@ -27788,14 +29808,6 @@
     </w:p>
     <w:p>
       <w:pPr>
-        <w:rPr>
-          <w:rFonts w:ascii="Verdana" w:hAnsi="Verdana"/>
-          <w:szCs w:val="22"/>
-        </w:rPr>
-      </w:pPr>
-    </w:p>
-    <w:p>
-      <w:pPr>
         <w:pStyle w:val="Heading1"/>
         <w:rPr>
           <w:rFonts w:ascii="Helvetica" w:hAnsi="Helvetica" w:cs="Helvetica"/>
@@ -27805,6 +29817,7 @@
         <w:rPr>
           <w:rFonts w:ascii="Helvetica" w:hAnsi="Helvetica" w:cs="Helvetica"/>
         </w:rPr>
+        <w:lastRenderedPageBreak/>
         <w:t>Compilation</w:t>
       </w:r>
     </w:p>
@@ -29276,9 +31289,6 @@
         </w:rPr>
       </w:pPr>
     </w:p>
-    <w:p/>
-    <w:p/>
-    <w:p/>
     <w:p>
       <w:pPr>
         <w:pStyle w:val="Heading1"/>
@@ -29290,7 +31300,6 @@
         <w:rPr>
           <w:rFonts w:ascii="Helvetica" w:hAnsi="Helvetica" w:cs="Helvetica"/>
         </w:rPr>
-        <w:lastRenderedPageBreak/>
         <w:t>Simulator compatibility and setup</w:t>
       </w:r>
     </w:p>
@@ -29405,34 +31414,10 @@
     <w:p/>
     <w:p/>
     <w:p/>
-    <w:p/>
-    <w:p/>
-    <w:p/>
-    <w:p/>
-    <w:p/>
-    <w:p/>
-    <w:p/>
-    <w:p/>
-    <w:p/>
-    <w:p/>
-    <w:p/>
-    <w:p/>
-    <w:p/>
-    <w:p/>
-    <w:p/>
-    <w:p/>
-    <w:p/>
-    <w:p/>
-    <w:p/>
-    <w:p/>
-    <w:p/>
-    <w:p/>
-    <w:p/>
-    <w:p/>
-    <w:p/>
-    <w:p/>
-    <w:p/>
-    <w:p/>
+    <w:p>
+      <w:bookmarkStart w:id="2" w:name="_GoBack"/>
+      <w:bookmarkEnd w:id="2"/>
+    </w:p>
     <w:p/>
     <w:p/>
     <w:p>
@@ -30036,7 +32021,7 @@
               <w:sz w:val="14"/>
               <w:lang w:val="en-US"/>
             </w:rPr>
-            <w:t>2018-11-19</w:t>
+            <w:t>2018-11-29</w:t>
           </w:r>
           <w:r>
             <w:rPr>
@@ -35736,7 +37721,7 @@
   <w:style w:type="paragraph" w:default="1" w:styleId="Normal">
     <w:name w:val="Normal"/>
     <w:qFormat/>
-    <w:rsid w:val="006C71BF"/>
+    <w:rsid w:val="00E71AF6"/>
     <w:rPr>
       <w:rFonts w:ascii="Helvetica" w:hAnsi="Helvetica"/>
       <w:sz w:val="18"/>
@@ -37018,7 +39003,7 @@
 </file>
 
 <file path=customXml/itemProps1.xml><?xml version="1.0" encoding="utf-8"?>
-<ds:datastoreItem xmlns:ds="http://schemas.openxmlformats.org/officeDocument/2006/customXml" ds:itemID="{2424B9E2-A796-4188-96D0-246037FA6DDD}">
+<ds:datastoreItem xmlns:ds="http://schemas.openxmlformats.org/officeDocument/2006/customXml" ds:itemID="{A8498579-1338-41B9-A49B-C7B9F7A09F43}">
   <ds:schemaRefs>
     <ds:schemaRef ds:uri="http://schemas.openxmlformats.org/officeDocument/2006/bibliography"/>
   </ds:schemaRefs>

</xml_diff>

<commit_message>
BV_UVVM-1057: added C_SPI_VVC_DATA_ARRAY_WIDTH to SPI VIP and adaptations_pkg.
</commit_message>
<xml_diff>
--- a/bitvis_vip_spi/doc/spi_vvc_QuickRef.docx
+++ b/bitvis_vip_spi/doc/spi_vvc_QuickRef.docx
@@ -11028,7 +11028,7 @@
       <w:tblGrid>
         <w:gridCol w:w="4184"/>
         <w:gridCol w:w="1552"/>
-        <w:gridCol w:w="2484"/>
+        <w:gridCol w:w="2701"/>
         <w:gridCol w:w="6906"/>
       </w:tblGrid>
       <w:tr>
@@ -11392,7 +11392,7 @@
                 <w:rFonts w:cs="Helvetica"/>
                 <w:sz w:val="15"/>
               </w:rPr>
-              <w:t>32</w:t>
+              <w:t>C_SPI_VVC_DATA_ARRAY_WIDTH</w:t>
             </w:r>
           </w:p>
         </w:tc>
@@ -11436,6 +11436,13 @@
                 <w:sz w:val="15"/>
               </w:rPr>
               <w:t>.</w:t>
+            </w:r>
+            <w:r>
+              <w:rPr>
+                <w:rFonts w:cs="Helvetica"/>
+                <w:sz w:val="15"/>
+              </w:rPr>
+              <w:t xml:space="preserve"> Set in Util adaptations_pkg with default value of 32.</w:t>
             </w:r>
           </w:p>
         </w:tc>
@@ -12842,7 +12849,6 @@
           <w:sz w:val="40"/>
           <w:szCs w:val="40"/>
         </w:rPr>
-        <w:lastRenderedPageBreak/>
         <w:t xml:space="preserve">VVC details </w:t>
       </w:r>
     </w:p>
@@ -30042,7 +30048,7 @@
               <w:sz w:val="14"/>
               <w:lang w:val="en-US"/>
             </w:rPr>
-            <w:t>2020-10-05</w:t>
+            <w:t>2020-12-08</w:t>
           </w:r>
           <w:r>
             <w:rPr>

</xml_diff>